<commit_message>
requisitos, regras de negócio , casos de uso , diagrama de classes
</commit_message>
<xml_diff>
--- a/Modelo-Documento-Requisitos.docx
+++ b/Modelo-Documento-Requisitos.docx
@@ -1,6 +1,6 @@
 
 <file path=word/document.xml><?xml version="1.0" encoding="utf-8"?>
-<w:document xmlns:wpc="http://schemas.microsoft.com/office/word/2010/wordprocessingCanvas" xmlns:cx="http://schemas.microsoft.com/office/drawing/2014/chartex" xmlns:mc="http://schemas.openxmlformats.org/markup-compatibility/2006" xmlns:o="urn:schemas-microsoft-com:office:office" xmlns:r="http://schemas.openxmlformats.org/officeDocument/2006/relationships" xmlns:m="http://schemas.openxmlformats.org/officeDocument/2006/math" xmlns:v="urn:schemas-microsoft-com:vml" xmlns:wp14="http://schemas.microsoft.com/office/word/2010/wordprocessingDrawing" xmlns:wp="http://schemas.openxmlformats.org/drawingml/2006/wordprocessingDrawing" xmlns:w10="urn:schemas-microsoft-com:office:word" xmlns:w="http://schemas.openxmlformats.org/wordprocessingml/2006/main" xmlns:w14="http://schemas.microsoft.com/office/word/2010/wordml" xmlns:w15="http://schemas.microsoft.com/office/word/2012/wordml" xmlns:w16se="http://schemas.microsoft.com/office/word/2015/wordml/symex" xmlns:wpg="http://schemas.microsoft.com/office/word/2010/wordprocessingGroup" xmlns:wpi="http://schemas.microsoft.com/office/word/2010/wordprocessingInk" xmlns:wne="http://schemas.microsoft.com/office/word/2006/wordml" xmlns:wps="http://schemas.microsoft.com/office/word/2010/wordprocessingShape" mc:Ignorable="w14 w15 w16se wp14">
+<w:document xmlns:wpc="http://schemas.microsoft.com/office/word/2010/wordprocessingCanvas" xmlns:cx="http://schemas.microsoft.com/office/drawing/2014/chartex" xmlns:cx1="http://schemas.microsoft.com/office/drawing/2015/9/8/chartex" xmlns:mc="http://schemas.openxmlformats.org/markup-compatibility/2006" xmlns:o="urn:schemas-microsoft-com:office:office" xmlns:r="http://schemas.openxmlformats.org/officeDocument/2006/relationships" xmlns:m="http://schemas.openxmlformats.org/officeDocument/2006/math" xmlns:v="urn:schemas-microsoft-com:vml" xmlns:wp14="http://schemas.microsoft.com/office/word/2010/wordprocessingDrawing" xmlns:wp="http://schemas.openxmlformats.org/drawingml/2006/wordprocessingDrawing" xmlns:w10="urn:schemas-microsoft-com:office:word" xmlns:w="http://schemas.openxmlformats.org/wordprocessingml/2006/main" xmlns:w14="http://schemas.microsoft.com/office/word/2010/wordml" xmlns:w15="http://schemas.microsoft.com/office/word/2012/wordml" xmlns:w16se="http://schemas.microsoft.com/office/word/2015/wordml/symex" xmlns:wpg="http://schemas.microsoft.com/office/word/2010/wordprocessingGroup" xmlns:wpi="http://schemas.microsoft.com/office/word/2010/wordprocessingInk" xmlns:wne="http://schemas.microsoft.com/office/word/2006/wordml" xmlns:wps="http://schemas.microsoft.com/office/word/2010/wordprocessingShape" mc:Ignorable="w14 w15 w16se wp14">
   <w:body>
     <w:p>
       <w:pPr>
@@ -950,7 +950,6 @@
           <w:docPartUnique/>
         </w:docPartObj>
       </w:sdtPr>
-      <w:sdtEndPr/>
       <w:sdtContent>
         <w:p>
           <w:pPr>
@@ -2120,7 +2119,7 @@
               </wp:inline>
             </w:drawing>
           </mc:Choice>
-          <mc:Fallback xmlns:mv="urn:schemas-microsoft-com:mac:vml" xmlns:mo="http://schemas.microsoft.com/office/mac/office/2008/main">
+          <mc:Fallback xmlns:mo="http://schemas.microsoft.com/office/mac/office/2008/main" xmlns:mv="urn:schemas-microsoft-com:mac:vml">
             <w:pict>
               <v:group w14:anchorId="039C3E64" id="Group_x0020_10" o:spid="_x0000_s1026" style="width:434.95pt;height:2.2pt;mso-position-horizontal-relative:char;mso-position-vertical-relative:line" coordsize="8699,44" o:gfxdata="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">
                 <v:line id="Line_x0020_11" o:spid="_x0000_s1027" style="position:absolute;visibility:visible;mso-wrap-style:square" from="0,22" to="8699,22" o:connectortype="straight" o:gfxdata="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" strokecolor="#1f487c" strokeweight="2.16pt"/>
@@ -2401,7 +2400,7 @@
               </wp:inline>
             </w:drawing>
           </mc:Choice>
-          <mc:Fallback xmlns:mv="urn:schemas-microsoft-com:mac:vml" xmlns:mo="http://schemas.microsoft.com/office/mac/office/2008/main">
+          <mc:Fallback xmlns:mo="http://schemas.microsoft.com/office/mac/office/2008/main" xmlns:mv="urn:schemas-microsoft-com:mac:vml">
             <w:pict>
               <v:group w14:anchorId="1E75BFC5" id="Group_x0020_8" o:spid="_x0000_s1026" style="width:434.95pt;height:2.2pt;mso-position-horizontal-relative:char;mso-position-vertical-relative:line" coordsize="8699,44" o:gfxdata="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">
                 <v:line id="Line_x0020_9" o:spid="_x0000_s1027" style="position:absolute;visibility:visible;mso-wrap-style:square" from="0,22" to="8699,22" o:connectortype="straight" o:gfxdata="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" strokecolor="#1f487c" strokeweight="2.16pt"/>
@@ -2498,8 +2497,6 @@
         </w:rPr>
         <w:t>Atualmente o cliente oferece e divulga seus pacotes de viagens através de panfletos, que além de ter o alcance reduzido, gera custos de impressão e distribuição.</w:t>
       </w:r>
-      <w:bookmarkStart w:id="5" w:name="_GoBack"/>
-      <w:bookmarkEnd w:id="5"/>
     </w:p>
     <w:p>
       <w:pPr>
@@ -2523,8 +2520,8 @@
           <w:tab w:val="left" w:pos="1000"/>
         </w:tabs>
       </w:pPr>
-      <w:bookmarkStart w:id="6" w:name="_bookmark5"/>
-      <w:bookmarkEnd w:id="6"/>
+      <w:bookmarkStart w:id="5" w:name="_bookmark5"/>
+      <w:bookmarkEnd w:id="5"/>
       <w:r>
         <w:rPr>
           <w:color w:val="003366"/>
@@ -2675,6 +2672,13 @@
                 <w:u w:val="single"/>
               </w:rPr>
             </w:pPr>
+            <w:r>
+              <w:rPr>
+                <w:sz w:val="20"/>
+                <w:u w:val="single"/>
+              </w:rPr>
+              <w:t>1</w:t>
+            </w:r>
           </w:p>
         </w:tc>
         <w:tc>
@@ -2687,9 +2691,15 @@
               <w:spacing w:before="65"/>
               <w:rPr>
                 <w:sz w:val="20"/>
+              </w:rPr>
+            </w:pPr>
+            <w:r>
+              <w:rPr>
+                <w:sz w:val="20"/>
                 <w:u w:val="single"/>
               </w:rPr>
-            </w:pPr>
+              <w:t>App</w:t>
+            </w:r>
           </w:p>
         </w:tc>
         <w:tc>
@@ -2704,9 +2714,14 @@
               <w:jc w:val="both"/>
               <w:rPr>
                 <w:sz w:val="20"/>
-                <w:u w:val="single"/>
-              </w:rPr>
-            </w:pPr>
+              </w:rPr>
+            </w:pPr>
+            <w:r>
+              <w:rPr>
+                <w:sz w:val="20"/>
+              </w:rPr>
+              <w:t>Será desenvolvido um aplicativo mobile capaz de atender aos sistemas operacionais Android, Ios.</w:t>
+            </w:r>
           </w:p>
         </w:tc>
       </w:tr>
@@ -2725,6 +2740,12 @@
                 <w:sz w:val="20"/>
               </w:rPr>
             </w:pPr>
+            <w:r>
+              <w:rPr>
+                <w:sz w:val="20"/>
+              </w:rPr>
+              <w:t>2</w:t>
+            </w:r>
           </w:p>
         </w:tc>
         <w:tc>
@@ -2738,6 +2759,12 @@
                 <w:sz w:val="20"/>
               </w:rPr>
             </w:pPr>
+            <w:r>
+              <w:rPr>
+                <w:sz w:val="20"/>
+              </w:rPr>
+              <w:t>Web</w:t>
+            </w:r>
           </w:p>
         </w:tc>
         <w:tc>
@@ -2753,6 +2780,12 @@
                 <w:sz w:val="20"/>
               </w:rPr>
             </w:pPr>
+            <w:r>
+              <w:rPr>
+                <w:sz w:val="20"/>
+              </w:rPr>
+              <w:t xml:space="preserve">Será desenvolvido um sistema web para gerenciar o aplicativo que possibilite o gerenciamento de pacotes como cadastrar e editar pacotes </w:t>
+            </w:r>
           </w:p>
         </w:tc>
       </w:tr>
@@ -2771,6 +2804,12 @@
                 <w:sz w:val="20"/>
               </w:rPr>
             </w:pPr>
+            <w:r>
+              <w:rPr>
+                <w:sz w:val="20"/>
+              </w:rPr>
+              <w:t>3</w:t>
+            </w:r>
           </w:p>
         </w:tc>
         <w:tc>
@@ -2784,6 +2823,12 @@
                 <w:sz w:val="20"/>
               </w:rPr>
             </w:pPr>
+            <w:r>
+              <w:rPr>
+                <w:sz w:val="20"/>
+              </w:rPr>
+              <w:t>Api</w:t>
+            </w:r>
           </w:p>
         </w:tc>
         <w:tc>
@@ -2797,9 +2842,14 @@
               <w:jc w:val="both"/>
               <w:rPr>
                 <w:sz w:val="20"/>
-                <w:u w:val="single"/>
-              </w:rPr>
-            </w:pPr>
+              </w:rPr>
+            </w:pPr>
+            <w:r>
+              <w:rPr>
+                <w:sz w:val="20"/>
+              </w:rPr>
+              <w:t>Responsável pela integração entre o aplicativo e o sistema Web</w:t>
+            </w:r>
           </w:p>
         </w:tc>
       </w:tr>
@@ -2841,15 +2891,106 @@
           <w:tab w:val="left" w:pos="1000"/>
         </w:tabs>
         <w:spacing w:before="100"/>
-      </w:pPr>
-      <w:bookmarkStart w:id="7" w:name="_bookmark6"/>
-      <w:bookmarkEnd w:id="7"/>
+        <w:rPr>
+          <w:b w:val="0"/>
+        </w:rPr>
+      </w:pPr>
+      <w:bookmarkStart w:id="6" w:name="_bookmark6"/>
+      <w:bookmarkEnd w:id="6"/>
       <w:r>
         <w:rPr>
           <w:color w:val="003366"/>
         </w:rPr>
         <w:t>Atores</w:t>
       </w:r>
+    </w:p>
+    <w:p>
+      <w:pPr>
+        <w:pStyle w:val="Ttulo2"/>
+        <w:tabs>
+          <w:tab w:val="left" w:pos="999"/>
+          <w:tab w:val="left" w:pos="1000"/>
+        </w:tabs>
+        <w:spacing w:before="100"/>
+        <w:ind w:firstLine="0"/>
+        <w:rPr>
+          <w:b w:val="0"/>
+          <w:color w:val="003366"/>
+        </w:rPr>
+      </w:pPr>
+      <w:r>
+        <w:rPr>
+          <w:b w:val="0"/>
+          <w:color w:val="003366"/>
+        </w:rPr>
+        <w:t>O aplicativo possui dois tipos de atores , são eles:</w:t>
+      </w:r>
+    </w:p>
+    <w:p>
+      <w:pPr>
+        <w:pStyle w:val="Ttulo2"/>
+        <w:tabs>
+          <w:tab w:val="left" w:pos="999"/>
+          <w:tab w:val="left" w:pos="1000"/>
+        </w:tabs>
+        <w:spacing w:before="100"/>
+        <w:ind w:firstLine="0"/>
+        <w:rPr>
+          <w:b w:val="0"/>
+          <w:i/>
+          <w:color w:val="003366"/>
+        </w:rPr>
+      </w:pPr>
+      <w:r>
+        <w:rPr>
+          <w:b w:val="0"/>
+          <w:i/>
+          <w:color w:val="003366"/>
+        </w:rPr>
+        <w:t xml:space="preserve">Usuário </w:t>
+      </w:r>
+      <w:r>
+        <w:rPr>
+          <w:b w:val="0"/>
+          <w:i/>
+          <w:color w:val="003366"/>
+        </w:rPr>
+        <w:t>Administrador;</w:t>
+      </w:r>
+    </w:p>
+    <w:p>
+      <w:pPr>
+        <w:pStyle w:val="Ttulo2"/>
+        <w:tabs>
+          <w:tab w:val="left" w:pos="999"/>
+          <w:tab w:val="left" w:pos="1000"/>
+        </w:tabs>
+        <w:spacing w:before="100"/>
+        <w:ind w:firstLine="0"/>
+        <w:rPr>
+          <w:b w:val="0"/>
+          <w:i/>
+        </w:rPr>
+      </w:pPr>
+      <w:r>
+        <w:rPr>
+          <w:b w:val="0"/>
+          <w:i/>
+          <w:color w:val="003366"/>
+        </w:rPr>
+        <w:t>Usuário Comum:</w:t>
+      </w:r>
+    </w:p>
+    <w:p>
+      <w:pPr>
+        <w:pStyle w:val="Corpodetexto"/>
+        <w:spacing w:before="8" w:after="1"/>
+        <w:ind w:left="999"/>
+        <w:rPr>
+          <w:b/>
+          <w:sz w:val="17"/>
+        </w:rPr>
+      </w:pPr>
     </w:p>
     <w:p>
       <w:pPr>
@@ -2994,6 +3135,13 @@
                 <w:sz w:val="20"/>
               </w:rPr>
             </w:pPr>
+            <w:r>
+              <w:rPr>
+                <w:rFonts w:ascii="Tahoma"/>
+                <w:sz w:val="20"/>
+              </w:rPr>
+              <w:t>1</w:t>
+            </w:r>
           </w:p>
         </w:tc>
         <w:tc>
@@ -3004,30 +3152,44 @@
             <w:pPr>
               <w:pStyle w:val="TableParagraph"/>
               <w:spacing w:before="66" w:line="228" w:lineRule="auto"/>
-              <w:ind w:left="105" w:right="521"/>
+              <w:ind w:left="0" w:right="521"/>
+              <w:rPr>
+                <w:rFonts w:ascii="Tahoma" w:hAnsi="Tahoma"/>
+                <w:sz w:val="21"/>
+              </w:rPr>
+            </w:pPr>
+            <w:r>
+              <w:rPr>
+                <w:rFonts w:ascii="Tahoma" w:hAnsi="Tahoma"/>
+                <w:sz w:val="21"/>
+              </w:rPr>
+              <w:t>Usuário Administrador</w:t>
+            </w:r>
+          </w:p>
+        </w:tc>
+        <w:tc>
+          <w:tcPr>
+            <w:tcW w:w="6245" w:type="dxa"/>
+          </w:tcPr>
+          <w:p>
+            <w:pPr>
+              <w:pStyle w:val="TableParagraph"/>
+              <w:spacing w:before="66" w:line="228" w:lineRule="auto"/>
+              <w:ind w:left="108" w:right="178"/>
               <w:rPr>
                 <w:rFonts w:ascii="Tahoma" w:hAnsi="Tahoma"/>
                 <w:i/>
                 <w:sz w:val="21"/>
               </w:rPr>
             </w:pPr>
-          </w:p>
-        </w:tc>
-        <w:tc>
-          <w:tcPr>
-            <w:tcW w:w="6245" w:type="dxa"/>
-          </w:tcPr>
-          <w:p>
-            <w:pPr>
-              <w:pStyle w:val="TableParagraph"/>
-              <w:spacing w:before="66" w:line="228" w:lineRule="auto"/>
-              <w:ind w:left="108" w:right="178"/>
+            <w:r>
               <w:rPr>
                 <w:rFonts w:ascii="Tahoma" w:hAnsi="Tahoma"/>
                 <w:i/>
                 <w:sz w:val="21"/>
               </w:rPr>
-            </w:pPr>
+              <w:t>Possui acesso as funcionalidades de visualização , cadastro , e edicção de pacotes</w:t>
+            </w:r>
           </w:p>
         </w:tc>
       </w:tr>
@@ -3048,6 +3210,13 @@
                 <w:sz w:val="20"/>
               </w:rPr>
             </w:pPr>
+            <w:r>
+              <w:rPr>
+                <w:rFonts w:ascii="Tahoma"/>
+                <w:sz w:val="20"/>
+              </w:rPr>
+              <w:t>2</w:t>
+            </w:r>
           </w:p>
         </w:tc>
         <w:tc>
@@ -3058,30 +3227,44 @@
             <w:pPr>
               <w:pStyle w:val="TableParagraph"/>
               <w:spacing w:before="49"/>
-              <w:ind w:left="105"/>
+              <w:ind w:left="0"/>
+              <w:rPr>
+                <w:rFonts w:ascii="Tahoma" w:hAnsi="Tahoma"/>
+                <w:sz w:val="21"/>
+              </w:rPr>
+            </w:pPr>
+            <w:r>
+              <w:rPr>
+                <w:rFonts w:ascii="Tahoma" w:hAnsi="Tahoma"/>
+                <w:sz w:val="21"/>
+              </w:rPr>
+              <w:t>Usuário Comum</w:t>
+            </w:r>
+          </w:p>
+        </w:tc>
+        <w:tc>
+          <w:tcPr>
+            <w:tcW w:w="6245" w:type="dxa"/>
+          </w:tcPr>
+          <w:p>
+            <w:pPr>
+              <w:pStyle w:val="TableParagraph"/>
+              <w:spacing w:before="49"/>
+              <w:ind w:left="108"/>
               <w:rPr>
                 <w:rFonts w:ascii="Tahoma" w:hAnsi="Tahoma"/>
                 <w:i/>
                 <w:sz w:val="21"/>
               </w:rPr>
             </w:pPr>
-          </w:p>
-        </w:tc>
-        <w:tc>
-          <w:tcPr>
-            <w:tcW w:w="6245" w:type="dxa"/>
-          </w:tcPr>
-          <w:p>
-            <w:pPr>
-              <w:pStyle w:val="TableParagraph"/>
-              <w:spacing w:before="49"/>
-              <w:ind w:left="108"/>
+            <w:r>
               <w:rPr>
                 <w:rFonts w:ascii="Tahoma" w:hAnsi="Tahoma"/>
                 <w:i/>
                 <w:sz w:val="21"/>
               </w:rPr>
-            </w:pPr>
+              <w:t>Possui acesso somente a visualização dos pacotes pelo aplicativo</w:t>
+            </w:r>
           </w:p>
         </w:tc>
       </w:tr>
@@ -3108,23 +3291,100 @@
           <w:tab w:val="left" w:pos="1000"/>
         </w:tabs>
       </w:pPr>
-      <w:bookmarkStart w:id="8" w:name="_bookmark7"/>
-      <w:bookmarkEnd w:id="8"/>
+      <w:bookmarkStart w:id="7" w:name="_bookmark7"/>
+      <w:bookmarkEnd w:id="7"/>
       <w:r>
         <w:rPr>
           <w:color w:val="003366"/>
         </w:rPr>
         <w:t>Premissas</w:t>
       </w:r>
-    </w:p>
-    <w:p>
-      <w:pPr>
-        <w:pStyle w:val="Corpodetexto"/>
-        <w:spacing w:before="3"/>
-        <w:rPr>
-          <w:sz w:val="18"/>
-        </w:rPr>
-      </w:pPr>
+      <w:r>
+        <w:rPr>
+          <w:color w:val="003366"/>
+        </w:rPr>
+        <w:t xml:space="preserve"> </w:t>
+      </w:r>
+    </w:p>
+    <w:p>
+      <w:pPr>
+        <w:pStyle w:val="Ttulo2"/>
+        <w:tabs>
+          <w:tab w:val="left" w:pos="999"/>
+          <w:tab w:val="left" w:pos="1000"/>
+        </w:tabs>
+        <w:ind w:firstLine="0"/>
+        <w:rPr>
+          <w:i/>
+          <w:color w:val="002060"/>
+        </w:rPr>
+      </w:pPr>
+      <w:r>
+        <w:rPr>
+          <w:b w:val="0"/>
+          <w:i/>
+          <w:color w:val="002060"/>
+        </w:rPr>
+        <w:t>É necessário a contratação de um serviço de hospedagem para a Api e o Sistema Web</w:t>
+      </w:r>
+    </w:p>
+    <w:p>
+      <w:pPr>
+        <w:pStyle w:val="Ttulo2"/>
+        <w:tabs>
+          <w:tab w:val="left" w:pos="999"/>
+          <w:tab w:val="left" w:pos="1000"/>
+        </w:tabs>
+        <w:ind w:left="139" w:firstLine="0"/>
+        <w:rPr>
+          <w:b w:val="0"/>
+          <w:i/>
+          <w:color w:val="002060"/>
+        </w:rPr>
+      </w:pPr>
+      <w:r>
+        <w:rPr>
+          <w:i/>
+        </w:rPr>
+        <w:tab/>
+      </w:r>
+      <w:r>
+        <w:rPr>
+          <w:b w:val="0"/>
+          <w:i/>
+        </w:rPr>
+        <w:t xml:space="preserve"> </w:t>
+      </w:r>
+    </w:p>
+    <w:p>
+      <w:pPr>
+        <w:pStyle w:val="Ttulo2"/>
+        <w:tabs>
+          <w:tab w:val="left" w:pos="999"/>
+          <w:tab w:val="left" w:pos="1000"/>
+        </w:tabs>
+        <w:ind w:left="139" w:firstLine="0"/>
+        <w:rPr>
+          <w:b w:val="0"/>
+          <w:i/>
+        </w:rPr>
+      </w:pPr>
+      <w:r>
+        <w:rPr>
+          <w:b w:val="0"/>
+          <w:i/>
+          <w:color w:val="002060"/>
+        </w:rPr>
+        <w:tab/>
+        <w:t>Ter uma conta no App Store, Play Store</w:t>
+      </w:r>
+      <w:r>
+        <w:rPr>
+          <w:b w:val="0"/>
+          <w:i/>
+        </w:rPr>
+        <w:t xml:space="preserve"> </w:t>
+      </w:r>
     </w:p>
     <w:p>
       <w:pPr>
@@ -3148,8 +3408,8 @@
         <w:spacing w:before="100" w:after="19"/>
         <w:ind w:hanging="433"/>
       </w:pPr>
-      <w:bookmarkStart w:id="9" w:name="_bookmark8"/>
-      <w:bookmarkEnd w:id="9"/>
+      <w:bookmarkStart w:id="8" w:name="_bookmark8"/>
+      <w:bookmarkEnd w:id="8"/>
       <w:r>
         <w:rPr>
           <w:color w:val="1F487C"/>
@@ -3235,7 +3495,7 @@
               </wp:inline>
             </w:drawing>
           </mc:Choice>
-          <mc:Fallback xmlns:mv="urn:schemas-microsoft-com:mac:vml" xmlns:mo="http://schemas.microsoft.com/office/mac/office/2008/main">
+          <mc:Fallback xmlns:mo="http://schemas.microsoft.com/office/mac/office/2008/main" xmlns:mv="urn:schemas-microsoft-com:mac:vml">
             <w:pict>
               <v:group w14:anchorId="1451D065" id="Group_x0020_6" o:spid="_x0000_s1026" style="width:434.95pt;height:2.2pt;mso-position-horizontal-relative:char;mso-position-vertical-relative:line" coordsize="8699,44" o:gfxdata="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">
                 <v:line id="Line_x0020_7" o:spid="_x0000_s1027" style="position:absolute;visibility:visible;mso-wrap-style:square" from="0,22" to="8699,22" o:connectortype="straight" o:gfxdata="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" strokecolor="#1f487c" strokeweight="2.16pt"/>
@@ -3270,8 +3530,8 @@
         <w:spacing w:before="100"/>
         <w:ind w:left="858" w:hanging="718"/>
       </w:pPr>
-      <w:bookmarkStart w:id="10" w:name="_bookmark9"/>
-      <w:bookmarkEnd w:id="10"/>
+      <w:bookmarkStart w:id="9" w:name="_bookmark9"/>
+      <w:bookmarkEnd w:id="9"/>
       <w:r>
         <w:rPr>
           <w:color w:val="003366"/>
@@ -3459,6 +3719,12 @@
                 <w:sz w:val="20"/>
               </w:rPr>
             </w:pPr>
+            <w:r>
+              <w:rPr>
+                <w:sz w:val="20"/>
+              </w:rPr>
+              <w:t>RF001</w:t>
+            </w:r>
           </w:p>
         </w:tc>
         <w:tc>
@@ -3470,10 +3736,17 @@
             <w:pPr>
               <w:pStyle w:val="TableParagraph"/>
               <w:spacing w:before="5" w:line="224" w:lineRule="exact"/>
-              <w:rPr>
-                <w:sz w:val="20"/>
-              </w:rPr>
-            </w:pPr>
+              <w:ind w:left="0"/>
+              <w:rPr>
+                <w:sz w:val="20"/>
+              </w:rPr>
+            </w:pPr>
+            <w:r>
+              <w:rPr>
+                <w:sz w:val="20"/>
+              </w:rPr>
+              <w:t>Listar Pacotes</w:t>
+            </w:r>
           </w:p>
         </w:tc>
         <w:tc>
@@ -3490,6 +3763,12 @@
                 <w:sz w:val="20"/>
               </w:rPr>
             </w:pPr>
+            <w:r>
+              <w:rPr>
+                <w:sz w:val="20"/>
+              </w:rPr>
+              <w:t>Web/App</w:t>
+            </w:r>
           </w:p>
         </w:tc>
       </w:tr>
@@ -3509,6 +3788,12 @@
                 <w:sz w:val="20"/>
               </w:rPr>
             </w:pPr>
+            <w:r>
+              <w:rPr>
+                <w:sz w:val="20"/>
+              </w:rPr>
+              <w:t>RF002</w:t>
+            </w:r>
           </w:p>
         </w:tc>
         <w:tc>
@@ -3520,10 +3805,17 @@
             <w:pPr>
               <w:pStyle w:val="TableParagraph"/>
               <w:spacing w:before="0" w:line="222" w:lineRule="exact"/>
-              <w:rPr>
-                <w:sz w:val="20"/>
-              </w:rPr>
-            </w:pPr>
+              <w:ind w:left="0"/>
+              <w:rPr>
+                <w:sz w:val="20"/>
+              </w:rPr>
+            </w:pPr>
+            <w:r>
+              <w:rPr>
+                <w:sz w:val="20"/>
+              </w:rPr>
+              <w:t>Cadastrar Pacotes</w:t>
+            </w:r>
           </w:p>
         </w:tc>
         <w:tc>
@@ -3540,6 +3832,12 @@
                 <w:sz w:val="20"/>
               </w:rPr>
             </w:pPr>
+            <w:r>
+              <w:rPr>
+                <w:sz w:val="20"/>
+              </w:rPr>
+              <w:t xml:space="preserve">Web </w:t>
+            </w:r>
           </w:p>
         </w:tc>
       </w:tr>
@@ -3559,6 +3857,12 @@
                 <w:sz w:val="20"/>
               </w:rPr>
             </w:pPr>
+            <w:r>
+              <w:rPr>
+                <w:sz w:val="20"/>
+              </w:rPr>
+              <w:t>RF003</w:t>
+            </w:r>
           </w:p>
         </w:tc>
         <w:tc>
@@ -3570,11 +3874,17 @@
             <w:pPr>
               <w:pStyle w:val="TableParagraph"/>
               <w:spacing w:before="7"/>
-              <w:ind w:left="108"/>
-              <w:rPr>
-                <w:sz w:val="20"/>
-              </w:rPr>
-            </w:pPr>
+              <w:ind w:left="0"/>
+              <w:rPr>
+                <w:sz w:val="20"/>
+              </w:rPr>
+            </w:pPr>
+            <w:r>
+              <w:rPr>
+                <w:sz w:val="20"/>
+              </w:rPr>
+              <w:t>Editar Pacotes</w:t>
+            </w:r>
           </w:p>
         </w:tc>
         <w:tc>
@@ -3591,6 +3901,12 @@
                 <w:sz w:val="20"/>
               </w:rPr>
             </w:pPr>
+            <w:r>
+              <w:rPr>
+                <w:sz w:val="20"/>
+              </w:rPr>
+              <w:t xml:space="preserve">Web </w:t>
+            </w:r>
           </w:p>
         </w:tc>
       </w:tr>
@@ -3610,6 +3926,12 @@
                 <w:sz w:val="20"/>
               </w:rPr>
             </w:pPr>
+            <w:r>
+              <w:rPr>
+                <w:sz w:val="20"/>
+              </w:rPr>
+              <w:t>RF004</w:t>
+            </w:r>
           </w:p>
         </w:tc>
         <w:tc>
@@ -3621,10 +3943,17 @@
             <w:pPr>
               <w:pStyle w:val="TableParagraph"/>
               <w:spacing w:before="0" w:line="222" w:lineRule="exact"/>
-              <w:rPr>
-                <w:sz w:val="20"/>
-              </w:rPr>
-            </w:pPr>
+              <w:ind w:left="0"/>
+              <w:rPr>
+                <w:sz w:val="20"/>
+              </w:rPr>
+            </w:pPr>
+            <w:r>
+              <w:rPr>
+                <w:sz w:val="20"/>
+              </w:rPr>
+              <w:t>Efetuar Login</w:t>
+            </w:r>
           </w:p>
         </w:tc>
         <w:tc>
@@ -3641,6 +3970,12 @@
                 <w:sz w:val="20"/>
               </w:rPr>
             </w:pPr>
+            <w:r>
+              <w:rPr>
+                <w:sz w:val="20"/>
+              </w:rPr>
+              <w:t xml:space="preserve">Web </w:t>
+            </w:r>
           </w:p>
         </w:tc>
       </w:tr>
@@ -3660,6 +3995,12 @@
                 <w:sz w:val="20"/>
               </w:rPr>
             </w:pPr>
+            <w:r>
+              <w:rPr>
+                <w:sz w:val="20"/>
+              </w:rPr>
+              <w:t>RF005</w:t>
+            </w:r>
           </w:p>
         </w:tc>
         <w:tc>
@@ -3671,10 +4012,17 @@
             <w:pPr>
               <w:pStyle w:val="TableParagraph"/>
               <w:spacing w:before="0" w:line="222" w:lineRule="exact"/>
-              <w:rPr>
-                <w:sz w:val="20"/>
-              </w:rPr>
-            </w:pPr>
+              <w:ind w:left="0"/>
+              <w:rPr>
+                <w:sz w:val="20"/>
+              </w:rPr>
+            </w:pPr>
+            <w:r>
+              <w:rPr>
+                <w:sz w:val="20"/>
+              </w:rPr>
+              <w:t>Detalhes Pacotes</w:t>
+            </w:r>
           </w:p>
         </w:tc>
         <w:tc>
@@ -3691,10 +4039,244 @@
                 <w:sz w:val="20"/>
               </w:rPr>
             </w:pPr>
+            <w:r>
+              <w:rPr>
+                <w:sz w:val="20"/>
+              </w:rPr>
+              <w:t>App</w:t>
+            </w:r>
           </w:p>
         </w:tc>
       </w:tr>
     </w:tbl>
+    <w:p>
+      <w:pPr>
+        <w:pStyle w:val="Ttulo2"/>
+        <w:tabs>
+          <w:tab w:val="left" w:pos="999"/>
+          <w:tab w:val="left" w:pos="1000"/>
+        </w:tabs>
+        <w:spacing w:before="237"/>
+        <w:ind w:firstLine="0"/>
+        <w:rPr>
+          <w:rFonts w:ascii="Verdana" w:hAnsi="Verdana"/>
+          <w:b w:val="0"/>
+        </w:rPr>
+      </w:pPr>
+      <w:bookmarkStart w:id="10" w:name="_bookmark10"/>
+      <w:bookmarkEnd w:id="10"/>
+      <w:r>
+        <w:rPr>
+          <w:b w:val="0"/>
+        </w:rPr>
+        <w:t xml:space="preserve"> </w:t>
+      </w:r>
+      <w:r>
+        <w:rPr>
+          <w:rFonts w:ascii="Verdana" w:hAnsi="Verdana"/>
+          <w:b w:val="0"/>
+        </w:rPr>
+        <w:t>RF0</w:t>
+      </w:r>
+      <w:r>
+        <w:rPr>
+          <w:rFonts w:ascii="Verdana" w:hAnsi="Verdana"/>
+          <w:b w:val="0"/>
+        </w:rPr>
+        <w:t>0</w:t>
+      </w:r>
+      <w:r>
+        <w:rPr>
+          <w:rFonts w:ascii="Verdana" w:hAnsi="Verdana"/>
+          <w:b w:val="0"/>
+        </w:rPr>
+        <w:t>1: Listar Pacotes</w:t>
+      </w:r>
+    </w:p>
+    <w:p>
+      <w:pPr>
+        <w:pStyle w:val="Ttulo2"/>
+        <w:tabs>
+          <w:tab w:val="left" w:pos="999"/>
+          <w:tab w:val="left" w:pos="1000"/>
+        </w:tabs>
+        <w:spacing w:before="237"/>
+        <w:ind w:firstLine="0"/>
+        <w:rPr>
+          <w:rFonts w:ascii="Verdana" w:hAnsi="Verdana"/>
+          <w:b w:val="0"/>
+        </w:rPr>
+      </w:pPr>
+      <w:r>
+        <w:rPr>
+          <w:rFonts w:ascii="Verdana" w:hAnsi="Verdana"/>
+        </w:rPr>
+        <w:t xml:space="preserve">Descrição: </w:t>
+      </w:r>
+      <w:r>
+        <w:rPr>
+          <w:rFonts w:ascii="Verdana" w:hAnsi="Verdana"/>
+          <w:b w:val="0"/>
+        </w:rPr>
+        <w:t>Os pacotes de viagens devem estar sendo listados para o usuário mostrando</w:t>
+      </w:r>
+    </w:p>
+    <w:p>
+      <w:pPr>
+        <w:pStyle w:val="Ttulo2"/>
+        <w:tabs>
+          <w:tab w:val="left" w:pos="999"/>
+          <w:tab w:val="left" w:pos="1000"/>
+        </w:tabs>
+        <w:spacing w:before="237"/>
+        <w:ind w:firstLine="0"/>
+        <w:rPr>
+          <w:rFonts w:ascii="Verdana" w:hAnsi="Verdana"/>
+        </w:rPr>
+      </w:pPr>
+      <w:r>
+        <w:rPr>
+          <w:rFonts w:ascii="Verdana" w:hAnsi="Verdana"/>
+        </w:rPr>
+        <w:t>Entrada:</w:t>
+      </w:r>
+      <w:r>
+        <w:rPr>
+          <w:rFonts w:ascii="Verdana" w:hAnsi="Verdana"/>
+          <w:b w:val="0"/>
+        </w:rPr>
+        <w:t xml:space="preserve"> Nenhuma.</w:t>
+      </w:r>
+    </w:p>
+    <w:p>
+      <w:pPr>
+        <w:pStyle w:val="Ttulo2"/>
+        <w:tabs>
+          <w:tab w:val="left" w:pos="999"/>
+          <w:tab w:val="left" w:pos="1000"/>
+        </w:tabs>
+        <w:spacing w:before="237"/>
+        <w:ind w:firstLine="0"/>
+        <w:rPr>
+          <w:rFonts w:ascii="Verdana" w:hAnsi="Verdana"/>
+          <w:b w:val="0"/>
+        </w:rPr>
+      </w:pPr>
+      <w:r>
+        <w:rPr>
+          <w:rFonts w:ascii="Verdana" w:hAnsi="Verdana"/>
+        </w:rPr>
+        <w:t>Proces</w:t>
+      </w:r>
+      <w:r>
+        <w:rPr>
+          <w:rFonts w:ascii="Verdana" w:hAnsi="Verdana"/>
+        </w:rPr>
+        <w:t>s</w:t>
+      </w:r>
+      <w:r>
+        <w:rPr>
+          <w:rFonts w:ascii="Verdana" w:hAnsi="Verdana"/>
+        </w:rPr>
+        <w:t xml:space="preserve">o: </w:t>
+      </w:r>
+      <w:r>
+        <w:rPr>
+          <w:rFonts w:ascii="Verdana" w:hAnsi="Verdana"/>
+          <w:b w:val="0"/>
+        </w:rPr>
+        <w:t>Os pacotes exibidos serão resultados de uma consulta no banco de dados.</w:t>
+      </w:r>
+    </w:p>
+    <w:p>
+      <w:pPr>
+        <w:pStyle w:val="Ttulo2"/>
+        <w:tabs>
+          <w:tab w:val="left" w:pos="999"/>
+          <w:tab w:val="left" w:pos="1000"/>
+        </w:tabs>
+        <w:spacing w:before="237"/>
+        <w:ind w:firstLine="0"/>
+        <w:rPr>
+          <w:rFonts w:ascii="Verdana" w:hAnsi="Verdana"/>
+        </w:rPr>
+      </w:pPr>
+      <w:r>
+        <w:rPr>
+          <w:rFonts w:ascii="Verdana" w:hAnsi="Verdana"/>
+        </w:rPr>
+        <w:t xml:space="preserve">Saída: </w:t>
+      </w:r>
+      <w:r>
+        <w:rPr>
+          <w:rFonts w:ascii="Verdana" w:hAnsi="Verdana"/>
+          <w:b w:val="0"/>
+        </w:rPr>
+        <w:t>Título,preço,data e imagem.</w:t>
+      </w:r>
+      <w:r>
+        <w:rPr>
+          <w:rFonts w:ascii="Verdana" w:hAnsi="Verdana"/>
+        </w:rPr>
+        <w:t xml:space="preserve"> </w:t>
+      </w:r>
+    </w:p>
+    <w:p>
+      <w:pPr>
+        <w:pStyle w:val="Ttulo2"/>
+        <w:tabs>
+          <w:tab w:val="left" w:pos="999"/>
+          <w:tab w:val="left" w:pos="1000"/>
+        </w:tabs>
+        <w:spacing w:before="237"/>
+        <w:ind w:firstLine="0"/>
+        <w:rPr>
+          <w:b w:val="0"/>
+        </w:rPr>
+      </w:pPr>
+    </w:p>
+    <w:p>
+      <w:pPr>
+        <w:pStyle w:val="Ttulo2"/>
+        <w:tabs>
+          <w:tab w:val="left" w:pos="999"/>
+          <w:tab w:val="left" w:pos="1000"/>
+        </w:tabs>
+        <w:spacing w:before="237"/>
+        <w:ind w:firstLine="0"/>
+        <w:rPr>
+          <w:b w:val="0"/>
+        </w:rPr>
+      </w:pPr>
+    </w:p>
+    <w:p>
+      <w:pPr>
+        <w:pStyle w:val="Ttulo2"/>
+        <w:tabs>
+          <w:tab w:val="left" w:pos="999"/>
+          <w:tab w:val="left" w:pos="1000"/>
+        </w:tabs>
+        <w:spacing w:before="237"/>
+        <w:ind w:firstLine="0"/>
+        <w:rPr>
+          <w:b w:val="0"/>
+        </w:rPr>
+      </w:pPr>
+    </w:p>
+    <w:p>
+      <w:pPr>
+        <w:pStyle w:val="Ttulo2"/>
+        <w:tabs>
+          <w:tab w:val="left" w:pos="999"/>
+          <w:tab w:val="left" w:pos="1000"/>
+        </w:tabs>
+        <w:spacing w:before="237"/>
+        <w:ind w:firstLine="0"/>
+        <w:rPr>
+          <w:b w:val="0"/>
+        </w:rPr>
+      </w:pPr>
+    </w:p>
     <w:p>
       <w:pPr>
         <w:pStyle w:val="Ttulo2"/>
@@ -3708,8 +4290,6 @@
         </w:tabs>
         <w:spacing w:before="237"/>
       </w:pPr>
-      <w:bookmarkStart w:id="11" w:name="_bookmark10"/>
-      <w:bookmarkEnd w:id="11"/>
       <w:r>
         <w:rPr>
           <w:color w:val="003366"/>
@@ -3868,10 +4448,17 @@
             <w:pPr>
               <w:pStyle w:val="TableParagraph"/>
               <w:spacing w:before="67"/>
-              <w:rPr>
-                <w:sz w:val="20"/>
-              </w:rPr>
-            </w:pPr>
+              <w:ind w:left="0"/>
+              <w:rPr>
+                <w:sz w:val="20"/>
+              </w:rPr>
+            </w:pPr>
+            <w:r>
+              <w:rPr>
+                <w:sz w:val="20"/>
+              </w:rPr>
+              <w:t xml:space="preserve"> RNF001</w:t>
+            </w:r>
           </w:p>
         </w:tc>
         <w:tc>
@@ -3882,11 +4469,16 @@
             <w:pPr>
               <w:pStyle w:val="TableParagraph"/>
               <w:spacing w:before="36"/>
-              <w:ind w:left="108"/>
-              <w:rPr>
-                <w:sz w:val="20"/>
-              </w:rPr>
-            </w:pPr>
+              <w:rPr>
+                <w:sz w:val="20"/>
+              </w:rPr>
+            </w:pPr>
+            <w:r>
+              <w:rPr>
+                <w:sz w:val="20"/>
+              </w:rPr>
+              <w:t>Senha Criptografada</w:t>
+            </w:r>
           </w:p>
         </w:tc>
         <w:tc>
@@ -3897,11 +4489,16 @@
             <w:pPr>
               <w:pStyle w:val="TableParagraph"/>
               <w:spacing w:before="67"/>
-              <w:ind w:left="108"/>
-              <w:rPr>
-                <w:sz w:val="20"/>
-              </w:rPr>
-            </w:pPr>
+              <w:rPr>
+                <w:sz w:val="20"/>
+              </w:rPr>
+            </w:pPr>
+            <w:r>
+              <w:rPr>
+                <w:sz w:val="20"/>
+              </w:rPr>
+              <w:t>Segurança</w:t>
+            </w:r>
           </w:p>
         </w:tc>
       </w:tr>
@@ -3916,10 +4513,17 @@
           <w:p>
             <w:pPr>
               <w:pStyle w:val="TableParagraph"/>
-              <w:rPr>
-                <w:sz w:val="20"/>
-              </w:rPr>
-            </w:pPr>
+              <w:ind w:left="0"/>
+              <w:rPr>
+                <w:sz w:val="20"/>
+              </w:rPr>
+            </w:pPr>
+            <w:r>
+              <w:rPr>
+                <w:sz w:val="20"/>
+              </w:rPr>
+              <w:t xml:space="preserve"> RNF002</w:t>
+            </w:r>
           </w:p>
         </w:tc>
         <w:tc>
@@ -3935,6 +4539,12 @@
                 <w:sz w:val="20"/>
               </w:rPr>
             </w:pPr>
+            <w:r>
+              <w:rPr>
+                <w:sz w:val="20"/>
+              </w:rPr>
+              <w:t>Identidade Visual</w:t>
+            </w:r>
           </w:p>
         </w:tc>
         <w:tc>
@@ -3944,11 +4554,16 @@
           <w:p>
             <w:pPr>
               <w:pStyle w:val="TableParagraph"/>
-              <w:ind w:left="108"/>
-              <w:rPr>
-                <w:sz w:val="20"/>
-              </w:rPr>
-            </w:pPr>
+              <w:rPr>
+                <w:sz w:val="20"/>
+              </w:rPr>
+            </w:pPr>
+            <w:r>
+              <w:rPr>
+                <w:sz w:val="20"/>
+              </w:rPr>
+              <w:t>Usabilidade</w:t>
+            </w:r>
           </w:p>
         </w:tc>
       </w:tr>
@@ -3963,10 +4578,17 @@
           <w:p>
             <w:pPr>
               <w:pStyle w:val="TableParagraph"/>
-              <w:rPr>
-                <w:sz w:val="20"/>
-              </w:rPr>
-            </w:pPr>
+              <w:ind w:left="0"/>
+              <w:rPr>
+                <w:sz w:val="20"/>
+              </w:rPr>
+            </w:pPr>
+            <w:r>
+              <w:rPr>
+                <w:sz w:val="20"/>
+              </w:rPr>
+              <w:t xml:space="preserve"> RNF003</w:t>
+            </w:r>
           </w:p>
         </w:tc>
         <w:tc>
@@ -3982,6 +4604,12 @@
                 <w:sz w:val="20"/>
               </w:rPr>
             </w:pPr>
+            <w:r>
+              <w:rPr>
+                <w:sz w:val="20"/>
+              </w:rPr>
+              <w:t>Performance</w:t>
+            </w:r>
           </w:p>
         </w:tc>
         <w:tc>
@@ -3996,6 +4624,12 @@
                 <w:sz w:val="20"/>
               </w:rPr>
             </w:pPr>
+            <w:r>
+              <w:rPr>
+                <w:sz w:val="20"/>
+              </w:rPr>
+              <w:t>Usabilidade</w:t>
+            </w:r>
           </w:p>
         </w:tc>
       </w:tr>
@@ -4048,6 +4682,198 @@
         </w:tc>
       </w:tr>
     </w:tbl>
+    <w:p>
+      <w:pPr>
+        <w:rPr>
+          <w:sz w:val="20"/>
+        </w:rPr>
+      </w:pPr>
+    </w:p>
+    <w:p>
+      <w:pPr>
+        <w:rPr>
+          <w:sz w:val="20"/>
+        </w:rPr>
+      </w:pPr>
+    </w:p>
+    <w:p>
+      <w:pPr>
+        <w:rPr>
+          <w:sz w:val="24"/>
+          <w:szCs w:val="24"/>
+        </w:rPr>
+      </w:pPr>
+      <w:r>
+        <w:rPr>
+          <w:sz w:val="20"/>
+        </w:rPr>
+        <w:tab/>
+      </w:r>
+      <w:r>
+        <w:rPr>
+          <w:sz w:val="24"/>
+          <w:szCs w:val="24"/>
+        </w:rPr>
+        <w:t>RNF001: Senha Criptografada</w:t>
+      </w:r>
+    </w:p>
+    <w:p>
+      <w:pPr>
+        <w:rPr>
+          <w:sz w:val="24"/>
+          <w:szCs w:val="24"/>
+        </w:rPr>
+      </w:pPr>
+      <w:r>
+        <w:rPr>
+          <w:sz w:val="24"/>
+          <w:szCs w:val="24"/>
+        </w:rPr>
+        <w:tab/>
+      </w:r>
+    </w:p>
+    <w:p>
+      <w:pPr>
+        <w:rPr>
+          <w:sz w:val="24"/>
+          <w:szCs w:val="24"/>
+        </w:rPr>
+      </w:pPr>
+      <w:r>
+        <w:rPr>
+          <w:sz w:val="24"/>
+          <w:szCs w:val="24"/>
+        </w:rPr>
+        <w:tab/>
+      </w:r>
+      <w:r>
+        <w:rPr>
+          <w:b/>
+          <w:sz w:val="24"/>
+          <w:szCs w:val="24"/>
+        </w:rPr>
+        <w:t>Descrição:</w:t>
+      </w:r>
+      <w:r>
+        <w:rPr>
+          <w:sz w:val="24"/>
+          <w:szCs w:val="24"/>
+        </w:rPr>
+        <w:t>A senha de login ao sistema deve possuir uma criptografia básica.</w:t>
+      </w:r>
+    </w:p>
+    <w:p>
+      <w:pPr>
+        <w:rPr>
+          <w:sz w:val="24"/>
+          <w:szCs w:val="24"/>
+        </w:rPr>
+      </w:pPr>
+      <w:r>
+        <w:rPr>
+          <w:sz w:val="24"/>
+          <w:szCs w:val="24"/>
+        </w:rPr>
+        <w:tab/>
+      </w:r>
+    </w:p>
+    <w:p>
+      <w:pPr>
+        <w:ind w:left="139" w:firstLine="581"/>
+        <w:rPr>
+          <w:sz w:val="24"/>
+          <w:szCs w:val="24"/>
+        </w:rPr>
+      </w:pPr>
+      <w:r>
+        <w:rPr>
+          <w:b/>
+          <w:sz w:val="24"/>
+          <w:szCs w:val="24"/>
+        </w:rPr>
+        <w:t xml:space="preserve">Entrada: </w:t>
+      </w:r>
+      <w:r>
+        <w:rPr>
+          <w:sz w:val="24"/>
+          <w:szCs w:val="24"/>
+        </w:rPr>
+        <w:t>Senha.</w:t>
+      </w:r>
+    </w:p>
+    <w:p>
+      <w:pPr>
+        <w:ind w:left="139" w:firstLine="581"/>
+        <w:rPr>
+          <w:sz w:val="24"/>
+          <w:szCs w:val="24"/>
+        </w:rPr>
+      </w:pPr>
+    </w:p>
+    <w:p>
+      <w:pPr>
+        <w:ind w:left="139" w:firstLine="581"/>
+        <w:rPr>
+          <w:sz w:val="24"/>
+          <w:szCs w:val="24"/>
+        </w:rPr>
+      </w:pPr>
+      <w:r>
+        <w:rPr>
+          <w:b/>
+          <w:sz w:val="24"/>
+          <w:szCs w:val="24"/>
+        </w:rPr>
+        <w:t>Processo:</w:t>
+      </w:r>
+      <w:r>
+        <w:rPr>
+          <w:sz w:val="24"/>
+          <w:szCs w:val="24"/>
+        </w:rPr>
+        <w:t xml:space="preserve"> Usar criptografia de nível básico com a senha para o login na plataforma Web.</w:t>
+      </w:r>
+    </w:p>
+    <w:p>
+      <w:pPr>
+        <w:ind w:left="139" w:firstLine="581"/>
+        <w:rPr>
+          <w:sz w:val="24"/>
+          <w:szCs w:val="24"/>
+        </w:rPr>
+      </w:pPr>
+    </w:p>
+    <w:p>
+      <w:pPr>
+        <w:ind w:left="139" w:firstLine="581"/>
+        <w:rPr>
+          <w:sz w:val="24"/>
+          <w:szCs w:val="24"/>
+        </w:rPr>
+      </w:pPr>
+      <w:r>
+        <w:rPr>
+          <w:b/>
+          <w:sz w:val="24"/>
+          <w:szCs w:val="24"/>
+        </w:rPr>
+        <w:t xml:space="preserve">Saída: </w:t>
+      </w:r>
+      <w:r>
+        <w:rPr>
+          <w:sz w:val="24"/>
+          <w:szCs w:val="24"/>
+        </w:rPr>
+        <w:t>Senha criptografada</w:t>
+      </w:r>
+    </w:p>
+    <w:p>
+      <w:pPr>
+        <w:rPr>
+          <w:sz w:val="20"/>
+        </w:rPr>
+      </w:pPr>
+    </w:p>
     <w:p>
       <w:pPr>
         <w:rPr>
@@ -4089,8 +4915,8 @@
           <w:sz w:val="32"/>
         </w:rPr>
       </w:pPr>
-      <w:bookmarkStart w:id="12" w:name="_bookmark11"/>
-      <w:bookmarkEnd w:id="12"/>
+      <w:bookmarkStart w:id="11" w:name="_bookmark11"/>
+      <w:bookmarkEnd w:id="11"/>
       <w:r>
         <w:rPr>
           <w:rFonts w:ascii="Verdana" w:hAnsi="Verdana"/>
@@ -4198,7 +5024,7 @@
               </wp:inline>
             </w:drawing>
           </mc:Choice>
-          <mc:Fallback xmlns:mv="urn:schemas-microsoft-com:mac:vml" xmlns:mo="http://schemas.microsoft.com/office/mac/office/2008/main">
+          <mc:Fallback xmlns:mo="http://schemas.microsoft.com/office/mac/office/2008/main" xmlns:mv="urn:schemas-microsoft-com:mac:vml">
             <w:pict>
               <v:group w14:anchorId="0DCA5986" id="Group_x0020_4" o:spid="_x0000_s1026" style="width:434.95pt;height:2.2pt;mso-position-horizontal-relative:char;mso-position-vertical-relative:line" coordsize="8699,44" o:gfxdata="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">
                 <v:line id="Line_x0020_5" o:spid="_x0000_s1027" style="position:absolute;visibility:visible;mso-wrap-style:square" from="0,22" to="8699,22" o:connectortype="straight" o:gfxdata="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" strokecolor="#1f487c" strokeweight="2.16pt"/>
@@ -4328,10 +5154,15 @@
               <w:pStyle w:val="TableParagraph"/>
               <w:spacing w:before="65"/>
               <w:rPr>
-                <w:i/>
-                <w:sz w:val="20"/>
-              </w:rPr>
-            </w:pPr>
+                <w:sz w:val="20"/>
+              </w:rPr>
+            </w:pPr>
+            <w:r>
+              <w:rPr>
+                <w:sz w:val="20"/>
+              </w:rPr>
+              <w:t>RN001</w:t>
+            </w:r>
           </w:p>
         </w:tc>
         <w:tc>
@@ -4350,7 +5181,92 @@
               <w:spacing w:before="5"/>
               <w:ind w:left="108"/>
               <w:rPr>
-                <w:i/>
+                <w:sz w:val="20"/>
+              </w:rPr>
+            </w:pPr>
+            <w:r>
+              <w:rPr>
+                <w:sz w:val="20"/>
+              </w:rPr>
+              <w:t>Listar somente pacotes ativos</w:t>
+            </w:r>
+          </w:p>
+        </w:tc>
+        <w:tc>
+          <w:tcPr>
+            <w:tcW w:w="4491" w:type="dxa"/>
+            <w:tcBorders>
+              <w:top w:val="single" w:sz="4" w:space="0" w:color="003366"/>
+              <w:left w:val="single" w:sz="4" w:space="0" w:color="003366"/>
+              <w:bottom w:val="single" w:sz="4" w:space="0" w:color="003366"/>
+              <w:right w:val="single" w:sz="4" w:space="0" w:color="003366"/>
+            </w:tcBorders>
+          </w:tcPr>
+          <w:p>
+            <w:pPr>
+              <w:pStyle w:val="TableParagraph"/>
+              <w:tabs>
+                <w:tab w:val="left" w:pos="1258"/>
+                <w:tab w:val="left" w:pos="2286"/>
+                <w:tab w:val="left" w:pos="3140"/>
+                <w:tab w:val="left" w:pos="4073"/>
+              </w:tabs>
+              <w:spacing w:before="65"/>
+              <w:ind w:left="0" w:right="97"/>
+              <w:rPr>
+                <w:sz w:val="20"/>
+              </w:rPr>
+            </w:pPr>
+            <w:r>
+              <w:rPr>
+                <w:sz w:val="20"/>
+              </w:rPr>
+              <w:t>Os pacotes devem ser exibidos no App somente se seu status for “true”</w:t>
+            </w:r>
+          </w:p>
+        </w:tc>
+      </w:tr>
+      <w:tr>
+        <w:trPr>
+          <w:trHeight w:val="156"/>
+        </w:trPr>
+        <w:tc>
+          <w:tcPr>
+            <w:tcW w:w="806" w:type="dxa"/>
+            <w:tcBorders>
+              <w:top w:val="single" w:sz="4" w:space="0" w:color="003366"/>
+              <w:left w:val="single" w:sz="4" w:space="0" w:color="003366"/>
+              <w:bottom w:val="single" w:sz="4" w:space="0" w:color="003366"/>
+              <w:right w:val="single" w:sz="4" w:space="0" w:color="003366"/>
+            </w:tcBorders>
+          </w:tcPr>
+          <w:p>
+            <w:pPr>
+              <w:pStyle w:val="TableParagraph"/>
+              <w:spacing w:before="65"/>
+              <w:rPr>
+                <w:w w:val="99"/>
+                <w:sz w:val="20"/>
+              </w:rPr>
+            </w:pPr>
+          </w:p>
+        </w:tc>
+        <w:tc>
+          <w:tcPr>
+            <w:tcW w:w="3334" w:type="dxa"/>
+            <w:tcBorders>
+              <w:top w:val="single" w:sz="4" w:space="0" w:color="003366"/>
+              <w:left w:val="single" w:sz="4" w:space="0" w:color="003366"/>
+              <w:bottom w:val="single" w:sz="4" w:space="0" w:color="003366"/>
+              <w:right w:val="single" w:sz="4" w:space="0" w:color="003366"/>
+            </w:tcBorders>
+          </w:tcPr>
+          <w:p>
+            <w:pPr>
+              <w:pStyle w:val="TableParagraph"/>
+              <w:spacing w:before="5"/>
+              <w:ind w:left="108"/>
+              <w:rPr>
                 <w:sz w:val="20"/>
               </w:rPr>
             </w:pPr>
@@ -4378,84 +5294,6 @@
               <w:spacing w:before="65"/>
               <w:ind w:left="108" w:right="97"/>
               <w:rPr>
-                <w:i/>
-                <w:sz w:val="20"/>
-              </w:rPr>
-            </w:pPr>
-          </w:p>
-        </w:tc>
-      </w:tr>
-      <w:tr>
-        <w:trPr>
-          <w:trHeight w:val="156"/>
-        </w:trPr>
-        <w:tc>
-          <w:tcPr>
-            <w:tcW w:w="806" w:type="dxa"/>
-            <w:tcBorders>
-              <w:top w:val="single" w:sz="4" w:space="0" w:color="003366"/>
-              <w:left w:val="single" w:sz="4" w:space="0" w:color="003366"/>
-              <w:bottom w:val="single" w:sz="4" w:space="0" w:color="003366"/>
-              <w:right w:val="single" w:sz="4" w:space="0" w:color="003366"/>
-            </w:tcBorders>
-          </w:tcPr>
-          <w:p>
-            <w:pPr>
-              <w:pStyle w:val="TableParagraph"/>
-              <w:spacing w:before="65"/>
-              <w:rPr>
-                <w:i/>
-                <w:w w:val="99"/>
-                <w:sz w:val="20"/>
-              </w:rPr>
-            </w:pPr>
-          </w:p>
-        </w:tc>
-        <w:tc>
-          <w:tcPr>
-            <w:tcW w:w="3334" w:type="dxa"/>
-            <w:tcBorders>
-              <w:top w:val="single" w:sz="4" w:space="0" w:color="003366"/>
-              <w:left w:val="single" w:sz="4" w:space="0" w:color="003366"/>
-              <w:bottom w:val="single" w:sz="4" w:space="0" w:color="003366"/>
-              <w:right w:val="single" w:sz="4" w:space="0" w:color="003366"/>
-            </w:tcBorders>
-          </w:tcPr>
-          <w:p>
-            <w:pPr>
-              <w:pStyle w:val="TableParagraph"/>
-              <w:spacing w:before="5"/>
-              <w:ind w:left="108"/>
-              <w:rPr>
-                <w:i/>
-                <w:sz w:val="20"/>
-              </w:rPr>
-            </w:pPr>
-          </w:p>
-        </w:tc>
-        <w:tc>
-          <w:tcPr>
-            <w:tcW w:w="4491" w:type="dxa"/>
-            <w:tcBorders>
-              <w:top w:val="single" w:sz="4" w:space="0" w:color="003366"/>
-              <w:left w:val="single" w:sz="4" w:space="0" w:color="003366"/>
-              <w:bottom w:val="single" w:sz="4" w:space="0" w:color="003366"/>
-              <w:right w:val="single" w:sz="4" w:space="0" w:color="003366"/>
-            </w:tcBorders>
-          </w:tcPr>
-          <w:p>
-            <w:pPr>
-              <w:pStyle w:val="TableParagraph"/>
-              <w:tabs>
-                <w:tab w:val="left" w:pos="1258"/>
-                <w:tab w:val="left" w:pos="2286"/>
-                <w:tab w:val="left" w:pos="3140"/>
-                <w:tab w:val="left" w:pos="4073"/>
-              </w:tabs>
-              <w:spacing w:before="65"/>
-              <w:ind w:left="108" w:right="97"/>
-              <w:rPr>
-                <w:i/>
                 <w:sz w:val="20"/>
               </w:rPr>
             </w:pPr>
@@ -4480,8 +5318,8 @@
           <w:sz w:val="24"/>
         </w:rPr>
       </w:pPr>
-      <w:bookmarkStart w:id="13" w:name="_bookmark12"/>
-      <w:bookmarkEnd w:id="13"/>
+      <w:bookmarkStart w:id="12" w:name="_bookmark12"/>
+      <w:bookmarkEnd w:id="12"/>
       <w:r>
         <w:rPr>
           <w:b/>
@@ -4629,6 +5467,12 @@
                 <w:sz w:val="20"/>
               </w:rPr>
             </w:pPr>
+            <w:r>
+              <w:rPr>
+                <w:sz w:val="20"/>
+              </w:rPr>
+              <w:t>1</w:t>
+            </w:r>
           </w:p>
         </w:tc>
         <w:tc>
@@ -4644,6 +5488,12 @@
                 <w:sz w:val="20"/>
               </w:rPr>
             </w:pPr>
+            <w:r>
+              <w:rPr>
+                <w:sz w:val="20"/>
+              </w:rPr>
+              <w:t>O dispositivo deve conter a função Wi-fi ou Plano de Dados pelo chip SIM para acesso a internet</w:t>
+            </w:r>
           </w:p>
         </w:tc>
       </w:tr>
@@ -4662,6 +5512,12 @@
                 <w:sz w:val="20"/>
               </w:rPr>
             </w:pPr>
+            <w:r>
+              <w:rPr>
+                <w:sz w:val="20"/>
+              </w:rPr>
+              <w:t>2</w:t>
+            </w:r>
           </w:p>
         </w:tc>
         <w:tc>
@@ -4676,6 +5532,12 @@
                 <w:sz w:val="20"/>
               </w:rPr>
             </w:pPr>
+            <w:r>
+              <w:rPr>
+                <w:sz w:val="20"/>
+              </w:rPr>
+              <w:t>Dispositivo com no mínimo 521MB de memória RAM.(APP)</w:t>
+            </w:r>
           </w:p>
         </w:tc>
       </w:tr>
@@ -4740,8 +5602,8 @@
           <w:sz w:val="24"/>
         </w:rPr>
       </w:pPr>
-      <w:bookmarkStart w:id="14" w:name="_bookmark13"/>
-      <w:bookmarkEnd w:id="14"/>
+      <w:bookmarkStart w:id="13" w:name="_bookmark13"/>
+      <w:bookmarkEnd w:id="13"/>
       <w:r>
         <w:rPr>
           <w:b/>
@@ -4875,6 +5737,12 @@
                 <w:sz w:val="20"/>
               </w:rPr>
             </w:pPr>
+            <w:r>
+              <w:rPr>
+                <w:sz w:val="20"/>
+              </w:rPr>
+              <w:t>1</w:t>
+            </w:r>
           </w:p>
         </w:tc>
         <w:tc>
@@ -4896,6 +5764,12 @@
                 <w:sz w:val="20"/>
               </w:rPr>
             </w:pPr>
+            <w:r>
+              <w:rPr>
+                <w:sz w:val="20"/>
+              </w:rPr>
+              <w:t>O aplicativo poderá ser instalado em Ios, Android.</w:t>
+            </w:r>
           </w:p>
         </w:tc>
       </w:tr>
@@ -4926,8 +5800,8 @@
           <w:sz w:val="24"/>
         </w:rPr>
       </w:pPr>
-      <w:bookmarkStart w:id="15" w:name="_bookmark14"/>
-      <w:bookmarkEnd w:id="15"/>
+      <w:bookmarkStart w:id="14" w:name="_bookmark14"/>
+      <w:bookmarkEnd w:id="14"/>
       <w:r>
         <w:rPr>
           <w:b/>
@@ -4991,17 +5865,17 @@
         <w:tblLook w:val="01E0" w:firstRow="1" w:lastRow="1" w:firstColumn="1" w:lastColumn="1" w:noHBand="0" w:noVBand="0"/>
       </w:tblPr>
       <w:tblGrid>
-        <w:gridCol w:w="1752"/>
-        <w:gridCol w:w="2638"/>
-        <w:gridCol w:w="4225"/>
+        <w:gridCol w:w="1800"/>
+        <w:gridCol w:w="2711"/>
+        <w:gridCol w:w="4342"/>
       </w:tblGrid>
       <w:tr>
         <w:trPr>
-          <w:trHeight w:val="359"/>
+          <w:trHeight w:val="378"/>
         </w:trPr>
         <w:tc>
           <w:tcPr>
-            <w:tcW w:w="1752" w:type="dxa"/>
+            <w:tcW w:w="1800" w:type="dxa"/>
             <w:tcBorders>
               <w:top w:val="nil"/>
               <w:left w:val="nil"/>
@@ -5031,7 +5905,7 @@
         </w:tc>
         <w:tc>
           <w:tcPr>
-            <w:tcW w:w="2638" w:type="dxa"/>
+            <w:tcW w:w="2711" w:type="dxa"/>
             <w:tcBorders>
               <w:top w:val="nil"/>
               <w:left w:val="nil"/>
@@ -5061,7 +5935,7 @@
         </w:tc>
         <w:tc>
           <w:tcPr>
-            <w:tcW w:w="4225" w:type="dxa"/>
+            <w:tcW w:w="4342" w:type="dxa"/>
             <w:tcBorders>
               <w:top w:val="nil"/>
               <w:left w:val="nil"/>
@@ -5092,91 +5966,119 @@
       </w:tr>
       <w:tr>
         <w:trPr>
-          <w:trHeight w:val="253"/>
+          <w:trHeight w:val="266"/>
         </w:trPr>
         <w:tc>
           <w:tcPr>
-            <w:tcW w:w="1752" w:type="dxa"/>
+            <w:tcW w:w="1800" w:type="dxa"/>
           </w:tcPr>
           <w:p>
             <w:pPr>
               <w:pStyle w:val="TableParagraph"/>
               <w:spacing w:before="65"/>
               <w:rPr>
+                <w:sz w:val="20"/>
+              </w:rPr>
+            </w:pPr>
+            <w:r>
+              <w:rPr>
+                <w:sz w:val="20"/>
+              </w:rPr>
+              <w:t>UC1</w:t>
+            </w:r>
+          </w:p>
+        </w:tc>
+        <w:tc>
+          <w:tcPr>
+            <w:tcW w:w="2711" w:type="dxa"/>
+          </w:tcPr>
+          <w:p>
+            <w:pPr>
+              <w:pStyle w:val="TableParagraph"/>
+              <w:spacing w:before="65"/>
+              <w:rPr>
+                <w:sz w:val="20"/>
+              </w:rPr>
+            </w:pPr>
+            <w:r>
+              <w:rPr>
+                <w:sz w:val="20"/>
+              </w:rPr>
+              <w:t>Listagem do Pacote</w:t>
+            </w:r>
+          </w:p>
+        </w:tc>
+        <w:tc>
+          <w:tcPr>
+            <w:tcW w:w="4342" w:type="dxa"/>
+          </w:tcPr>
+          <w:p>
+            <w:pPr>
+              <w:pStyle w:val="TableParagraph"/>
+              <w:spacing w:before="65"/>
+              <w:rPr>
                 <w:i/>
                 <w:sz w:val="20"/>
               </w:rPr>
             </w:pPr>
-          </w:p>
-        </w:tc>
-        <w:tc>
-          <w:tcPr>
-            <w:tcW w:w="2638" w:type="dxa"/>
-          </w:tcPr>
-          <w:p>
-            <w:pPr>
-              <w:pStyle w:val="TableParagraph"/>
-              <w:spacing w:before="65"/>
+            <w:r>
               <w:rPr>
                 <w:i/>
                 <w:sz w:val="20"/>
               </w:rPr>
-            </w:pPr>
-          </w:p>
-        </w:tc>
-        <w:tc>
-          <w:tcPr>
-            <w:tcW w:w="4225" w:type="dxa"/>
-          </w:tcPr>
-          <w:p>
-            <w:pPr>
-              <w:pStyle w:val="TableParagraph"/>
-              <w:spacing w:before="65"/>
-              <w:rPr>
-                <w:i/>
-                <w:sz w:val="20"/>
-              </w:rPr>
-            </w:pPr>
+              <w:t>Pacotes disponíveis e cadastrados no banco ficam disponíveis para o usuário</w:t>
+            </w:r>
           </w:p>
         </w:tc>
       </w:tr>
       <w:tr>
         <w:trPr>
-          <w:trHeight w:val="86"/>
+          <w:trHeight w:val="90"/>
         </w:trPr>
         <w:tc>
           <w:tcPr>
-            <w:tcW w:w="1752" w:type="dxa"/>
+            <w:tcW w:w="1800" w:type="dxa"/>
           </w:tcPr>
           <w:p>
             <w:pPr>
               <w:pStyle w:val="TableParagraph"/>
               <w:spacing w:before="62"/>
-              <w:rPr>
-                <w:i/>
-                <w:sz w:val="20"/>
-              </w:rPr>
-            </w:pPr>
-          </w:p>
-        </w:tc>
-        <w:tc>
-          <w:tcPr>
-            <w:tcW w:w="2638" w:type="dxa"/>
+              <w:ind w:left="0"/>
+              <w:rPr>
+                <w:sz w:val="20"/>
+              </w:rPr>
+            </w:pPr>
+            <w:r>
+              <w:rPr>
+                <w:sz w:val="20"/>
+              </w:rPr>
+              <w:t xml:space="preserve"> UC2</w:t>
+            </w:r>
+          </w:p>
+        </w:tc>
+        <w:tc>
+          <w:tcPr>
+            <w:tcW w:w="2711" w:type="dxa"/>
           </w:tcPr>
           <w:p>
             <w:pPr>
               <w:pStyle w:val="TableParagraph"/>
               <w:spacing w:before="62"/>
               <w:rPr>
-                <w:i/>
-                <w:sz w:val="20"/>
-              </w:rPr>
-            </w:pPr>
-          </w:p>
-        </w:tc>
-        <w:tc>
-          <w:tcPr>
-            <w:tcW w:w="4225" w:type="dxa"/>
+                <w:sz w:val="20"/>
+              </w:rPr>
+            </w:pPr>
+            <w:r>
+              <w:rPr>
+                <w:sz w:val="20"/>
+              </w:rPr>
+              <w:t>Seleção do Pacote</w:t>
+            </w:r>
+          </w:p>
+        </w:tc>
+        <w:tc>
+          <w:tcPr>
+            <w:tcW w:w="4342" w:type="dxa"/>
           </w:tcPr>
           <w:p>
             <w:pPr>
@@ -5189,46 +6091,64 @@
                 <w:sz w:val="20"/>
               </w:rPr>
             </w:pPr>
+            <w:r>
+              <w:rPr>
+                <w:i/>
+                <w:sz w:val="20"/>
+              </w:rPr>
+              <w:t>Quando o usuário seleciona o pacote de interesse e são exibidas as informações complementares</w:t>
+            </w:r>
           </w:p>
         </w:tc>
       </w:tr>
       <w:tr>
         <w:trPr>
-          <w:trHeight w:val="57"/>
+          <w:trHeight w:val="60"/>
         </w:trPr>
         <w:tc>
           <w:tcPr>
-            <w:tcW w:w="1752" w:type="dxa"/>
+            <w:tcW w:w="1800" w:type="dxa"/>
           </w:tcPr>
           <w:p>
             <w:pPr>
               <w:pStyle w:val="TableParagraph"/>
               <w:spacing w:before="56"/>
-              <w:rPr>
-                <w:i/>
-                <w:sz w:val="20"/>
-              </w:rPr>
-            </w:pPr>
-          </w:p>
-        </w:tc>
-        <w:tc>
-          <w:tcPr>
-            <w:tcW w:w="2638" w:type="dxa"/>
+              <w:ind w:left="0"/>
+              <w:rPr>
+                <w:sz w:val="20"/>
+              </w:rPr>
+            </w:pPr>
+            <w:r>
+              <w:rPr>
+                <w:sz w:val="20"/>
+              </w:rPr>
+              <w:t xml:space="preserve"> UC3</w:t>
+            </w:r>
+          </w:p>
+        </w:tc>
+        <w:tc>
+          <w:tcPr>
+            <w:tcW w:w="2711" w:type="dxa"/>
           </w:tcPr>
           <w:p>
             <w:pPr>
               <w:pStyle w:val="TableParagraph"/>
               <w:spacing w:before="56"/>
               <w:rPr>
-                <w:i/>
-                <w:sz w:val="20"/>
-              </w:rPr>
-            </w:pPr>
-          </w:p>
-        </w:tc>
-        <w:tc>
-          <w:tcPr>
-            <w:tcW w:w="4225" w:type="dxa"/>
+                <w:sz w:val="20"/>
+              </w:rPr>
+            </w:pPr>
+            <w:r>
+              <w:rPr>
+                <w:sz w:val="20"/>
+              </w:rPr>
+              <w:t>Ligar</w:t>
+            </w:r>
+          </w:p>
+        </w:tc>
+        <w:tc>
+          <w:tcPr>
+            <w:tcW w:w="4342" w:type="dxa"/>
           </w:tcPr>
           <w:p>
             <w:pPr>
@@ -5241,46 +6161,63 @@
                 <w:sz w:val="20"/>
               </w:rPr>
             </w:pPr>
+            <w:r>
+              <w:rPr>
+                <w:i/>
+                <w:sz w:val="20"/>
+              </w:rPr>
+              <w:t>Usuário clica no número e liga para a central do atendimento</w:t>
+            </w:r>
           </w:p>
         </w:tc>
       </w:tr>
       <w:tr>
         <w:trPr>
-          <w:trHeight w:val="86"/>
+          <w:trHeight w:val="90"/>
         </w:trPr>
         <w:tc>
           <w:tcPr>
-            <w:tcW w:w="1752" w:type="dxa"/>
+            <w:tcW w:w="1800" w:type="dxa"/>
           </w:tcPr>
           <w:p>
             <w:pPr>
               <w:pStyle w:val="TableParagraph"/>
               <w:spacing w:before="62"/>
               <w:rPr>
-                <w:i/>
-                <w:sz w:val="20"/>
-              </w:rPr>
-            </w:pPr>
-          </w:p>
-        </w:tc>
-        <w:tc>
-          <w:tcPr>
-            <w:tcW w:w="2638" w:type="dxa"/>
+                <w:sz w:val="20"/>
+              </w:rPr>
+            </w:pPr>
+            <w:r>
+              <w:rPr>
+                <w:sz w:val="20"/>
+              </w:rPr>
+              <w:t>UC4</w:t>
+            </w:r>
+          </w:p>
+        </w:tc>
+        <w:tc>
+          <w:tcPr>
+            <w:tcW w:w="2711" w:type="dxa"/>
           </w:tcPr>
           <w:p>
             <w:pPr>
               <w:pStyle w:val="TableParagraph"/>
               <w:spacing w:before="62"/>
               <w:rPr>
-                <w:i/>
-                <w:sz w:val="20"/>
-              </w:rPr>
-            </w:pPr>
-          </w:p>
-        </w:tc>
-        <w:tc>
-          <w:tcPr>
-            <w:tcW w:w="4225" w:type="dxa"/>
+                <w:sz w:val="20"/>
+              </w:rPr>
+            </w:pPr>
+            <w:r>
+              <w:rPr>
+                <w:sz w:val="20"/>
+              </w:rPr>
+              <w:t>Ir para site de agência</w:t>
+            </w:r>
+          </w:p>
+        </w:tc>
+        <w:tc>
+          <w:tcPr>
+            <w:tcW w:w="4342" w:type="dxa"/>
           </w:tcPr>
           <w:p>
             <w:pPr>
@@ -5293,44 +6230,61 @@
                 <w:sz w:val="20"/>
               </w:rPr>
             </w:pPr>
+            <w:r>
+              <w:rPr>
+                <w:i/>
+                <w:sz w:val="20"/>
+              </w:rPr>
+              <w:t>Usuário é direcionado ao site da agência CodeTur</w:t>
+            </w:r>
           </w:p>
         </w:tc>
       </w:tr>
       <w:tr>
         <w:trPr>
-          <w:trHeight w:val="57"/>
+          <w:trHeight w:val="60"/>
         </w:trPr>
         <w:tc>
           <w:tcPr>
-            <w:tcW w:w="1752" w:type="dxa"/>
-          </w:tcPr>
-          <w:p>
-            <w:pPr>
-              <w:pStyle w:val="TableParagraph"/>
-              <w:rPr>
-                <w:i/>
-                <w:sz w:val="20"/>
-              </w:rPr>
-            </w:pPr>
-          </w:p>
-        </w:tc>
-        <w:tc>
-          <w:tcPr>
-            <w:tcW w:w="2638" w:type="dxa"/>
-          </w:tcPr>
-          <w:p>
-            <w:pPr>
-              <w:pStyle w:val="TableParagraph"/>
-              <w:rPr>
-                <w:i/>
-                <w:sz w:val="20"/>
-              </w:rPr>
-            </w:pPr>
-          </w:p>
-        </w:tc>
-        <w:tc>
-          <w:tcPr>
-            <w:tcW w:w="4225" w:type="dxa"/>
+            <w:tcW w:w="1800" w:type="dxa"/>
+          </w:tcPr>
+          <w:p>
+            <w:pPr>
+              <w:pStyle w:val="TableParagraph"/>
+              <w:rPr>
+                <w:sz w:val="20"/>
+              </w:rPr>
+            </w:pPr>
+            <w:r>
+              <w:rPr>
+                <w:sz w:val="20"/>
+              </w:rPr>
+              <w:t>UC5</w:t>
+            </w:r>
+          </w:p>
+        </w:tc>
+        <w:tc>
+          <w:tcPr>
+            <w:tcW w:w="2711" w:type="dxa"/>
+          </w:tcPr>
+          <w:p>
+            <w:pPr>
+              <w:pStyle w:val="TableParagraph"/>
+              <w:rPr>
+                <w:sz w:val="20"/>
+              </w:rPr>
+            </w:pPr>
+            <w:r>
+              <w:rPr>
+                <w:sz w:val="20"/>
+              </w:rPr>
+              <w:t>Efetuar Login</w:t>
+            </w:r>
+          </w:p>
+        </w:tc>
+        <w:tc>
+          <w:tcPr>
+            <w:tcW w:w="4342" w:type="dxa"/>
           </w:tcPr>
           <w:p>
             <w:pPr>
@@ -5348,46 +6302,64 @@
                 <w:sz w:val="20"/>
               </w:rPr>
             </w:pPr>
+            <w:r>
+              <w:rPr>
+                <w:i/>
+                <w:sz w:val="20"/>
+              </w:rPr>
+              <w:t>O administrador deve entrar na página de pacotes com o uso de um login e senha</w:t>
+            </w:r>
           </w:p>
         </w:tc>
       </w:tr>
       <w:tr>
         <w:trPr>
-          <w:trHeight w:val="57"/>
+          <w:trHeight w:val="60"/>
         </w:trPr>
         <w:tc>
           <w:tcPr>
-            <w:tcW w:w="1752" w:type="dxa"/>
+            <w:tcW w:w="1800" w:type="dxa"/>
           </w:tcPr>
           <w:p>
             <w:pPr>
               <w:pStyle w:val="TableParagraph"/>
               <w:spacing w:before="55"/>
               <w:rPr>
-                <w:i/>
-                <w:sz w:val="20"/>
-              </w:rPr>
-            </w:pPr>
-          </w:p>
-        </w:tc>
-        <w:tc>
-          <w:tcPr>
-            <w:tcW w:w="2638" w:type="dxa"/>
+                <w:sz w:val="20"/>
+              </w:rPr>
+            </w:pPr>
+            <w:r>
+              <w:rPr>
+                <w:sz w:val="20"/>
+              </w:rPr>
+              <w:t>UC6</w:t>
+            </w:r>
+          </w:p>
+        </w:tc>
+        <w:tc>
+          <w:tcPr>
+            <w:tcW w:w="2711" w:type="dxa"/>
           </w:tcPr>
           <w:p>
             <w:pPr>
               <w:pStyle w:val="TableParagraph"/>
               <w:spacing w:before="55"/>
-              <w:rPr>
-                <w:i/>
-                <w:sz w:val="20"/>
-              </w:rPr>
-            </w:pPr>
-          </w:p>
-        </w:tc>
-        <w:tc>
-          <w:tcPr>
-            <w:tcW w:w="4225" w:type="dxa"/>
+              <w:ind w:left="0"/>
+              <w:rPr>
+                <w:sz w:val="20"/>
+              </w:rPr>
+            </w:pPr>
+            <w:r>
+              <w:rPr>
+                <w:sz w:val="20"/>
+              </w:rPr>
+              <w:t xml:space="preserve"> Listar Todos Pacotes</w:t>
+            </w:r>
+          </w:p>
+        </w:tc>
+        <w:tc>
+          <w:tcPr>
+            <w:tcW w:w="4342" w:type="dxa"/>
           </w:tcPr>
           <w:p>
             <w:pPr>
@@ -5399,10 +6371,233 @@
                 <w:sz w:val="20"/>
               </w:rPr>
             </w:pPr>
+            <w:r>
+              <w:rPr>
+                <w:i/>
+                <w:sz w:val="20"/>
+              </w:rPr>
+              <w:t>Os pacotes listados , estando ativos ou não</w:t>
+            </w:r>
+          </w:p>
+        </w:tc>
+      </w:tr>
+      <w:tr>
+        <w:trPr>
+          <w:trHeight w:val="60"/>
+        </w:trPr>
+        <w:tc>
+          <w:tcPr>
+            <w:tcW w:w="1800" w:type="dxa"/>
+          </w:tcPr>
+          <w:p>
+            <w:pPr>
+              <w:pStyle w:val="TableParagraph"/>
+              <w:spacing w:before="55"/>
+              <w:rPr>
+                <w:sz w:val="20"/>
+              </w:rPr>
+            </w:pPr>
+            <w:r>
+              <w:rPr>
+                <w:sz w:val="20"/>
+              </w:rPr>
+              <w:t>UC7</w:t>
+            </w:r>
+          </w:p>
+        </w:tc>
+        <w:tc>
+          <w:tcPr>
+            <w:tcW w:w="2711" w:type="dxa"/>
+          </w:tcPr>
+          <w:p>
+            <w:pPr>
+              <w:pStyle w:val="TableParagraph"/>
+              <w:spacing w:before="55"/>
+              <w:ind w:left="0"/>
+              <w:rPr>
+                <w:sz w:val="20"/>
+              </w:rPr>
+            </w:pPr>
+            <w:r>
+              <w:rPr>
+                <w:sz w:val="20"/>
+              </w:rPr>
+              <w:t xml:space="preserve"> Cadastrar Pacotes </w:t>
+            </w:r>
+          </w:p>
+        </w:tc>
+        <w:tc>
+          <w:tcPr>
+            <w:tcW w:w="4342" w:type="dxa"/>
+          </w:tcPr>
+          <w:p>
+            <w:pPr>
+              <w:pStyle w:val="TableParagraph"/>
+              <w:spacing w:before="0"/>
+              <w:ind w:right="88"/>
+              <w:rPr>
+                <w:i/>
+                <w:sz w:val="20"/>
+              </w:rPr>
+            </w:pPr>
+            <w:r>
+              <w:rPr>
+                <w:i/>
+                <w:sz w:val="20"/>
+              </w:rPr>
+              <w:t xml:space="preserve">O administrador pode cadastrar novos pacotes inserindo os dados necessários para isso (título,preço,data,imagem,descrição) </w:t>
+            </w:r>
+          </w:p>
+        </w:tc>
+      </w:tr>
+      <w:tr>
+        <w:trPr>
+          <w:trHeight w:val="60"/>
+        </w:trPr>
+        <w:tc>
+          <w:tcPr>
+            <w:tcW w:w="1800" w:type="dxa"/>
+          </w:tcPr>
+          <w:p>
+            <w:pPr>
+              <w:pStyle w:val="TableParagraph"/>
+              <w:spacing w:before="55"/>
+              <w:rPr>
+                <w:sz w:val="20"/>
+              </w:rPr>
+            </w:pPr>
+            <w:r>
+              <w:rPr>
+                <w:sz w:val="20"/>
+              </w:rPr>
+              <w:t>UC8</w:t>
+            </w:r>
+          </w:p>
+        </w:tc>
+        <w:tc>
+          <w:tcPr>
+            <w:tcW w:w="2711" w:type="dxa"/>
+          </w:tcPr>
+          <w:p>
+            <w:pPr>
+              <w:pStyle w:val="TableParagraph"/>
+              <w:spacing w:before="55"/>
+              <w:ind w:left="0"/>
+              <w:rPr>
+                <w:sz w:val="20"/>
+              </w:rPr>
+            </w:pPr>
+            <w:r>
+              <w:rPr>
+                <w:sz w:val="20"/>
+              </w:rPr>
+              <w:t xml:space="preserve"> Editar Pacotes </w:t>
+            </w:r>
+          </w:p>
+        </w:tc>
+        <w:tc>
+          <w:tcPr>
+            <w:tcW w:w="4342" w:type="dxa"/>
+          </w:tcPr>
+          <w:p>
+            <w:pPr>
+              <w:pStyle w:val="TableParagraph"/>
+              <w:spacing w:before="0"/>
+              <w:ind w:right="88"/>
+              <w:rPr>
+                <w:i/>
+                <w:sz w:val="20"/>
+              </w:rPr>
+            </w:pPr>
+            <w:r>
+              <w:rPr>
+                <w:i/>
+                <w:sz w:val="20"/>
+              </w:rPr>
+              <w:t>O administrador pode editar as informações do pacote</w:t>
+            </w:r>
+          </w:p>
+        </w:tc>
+      </w:tr>
+      <w:tr>
+        <w:trPr>
+          <w:trHeight w:val="60"/>
+        </w:trPr>
+        <w:tc>
+          <w:tcPr>
+            <w:tcW w:w="1800" w:type="dxa"/>
+          </w:tcPr>
+          <w:p>
+            <w:pPr>
+              <w:pStyle w:val="TableParagraph"/>
+              <w:spacing w:before="55"/>
+              <w:rPr>
+                <w:sz w:val="20"/>
+              </w:rPr>
+            </w:pPr>
+            <w:r>
+              <w:rPr>
+                <w:sz w:val="20"/>
+              </w:rPr>
+              <w:lastRenderedPageBreak/>
+              <w:t>UC9</w:t>
+            </w:r>
+          </w:p>
+        </w:tc>
+        <w:tc>
+          <w:tcPr>
+            <w:tcW w:w="2711" w:type="dxa"/>
+          </w:tcPr>
+          <w:p>
+            <w:pPr>
+              <w:pStyle w:val="TableParagraph"/>
+              <w:spacing w:before="55"/>
+              <w:ind w:left="0"/>
+              <w:rPr>
+                <w:sz w:val="20"/>
+              </w:rPr>
+            </w:pPr>
+            <w:r>
+              <w:rPr>
+                <w:sz w:val="20"/>
+              </w:rPr>
+              <w:t xml:space="preserve">Trocar status </w:t>
+            </w:r>
+          </w:p>
+        </w:tc>
+        <w:tc>
+          <w:tcPr>
+            <w:tcW w:w="4342" w:type="dxa"/>
+          </w:tcPr>
+          <w:p>
+            <w:pPr>
+              <w:pStyle w:val="TableParagraph"/>
+              <w:spacing w:before="0"/>
+              <w:ind w:right="88"/>
+              <w:rPr>
+                <w:i/>
+                <w:sz w:val="20"/>
+                <w:u w:val="single"/>
+              </w:rPr>
+            </w:pPr>
+            <w:r>
+              <w:rPr>
+                <w:i/>
+                <w:sz w:val="20"/>
+              </w:rPr>
+              <w:t>O administrador pode alterar o status do pacote entre “ativo” e “desativo”</w:t>
+            </w:r>
           </w:p>
         </w:tc>
       </w:tr>
     </w:tbl>
+    <w:p>
+      <w:pPr>
+        <w:rPr>
+          <w:sz w:val="20"/>
+        </w:rPr>
+      </w:pPr>
+    </w:p>
     <w:p>
       <w:pPr>
         <w:rPr>
@@ -5455,8 +6650,8 @@
           <w:sz w:val="24"/>
         </w:rPr>
       </w:pPr>
-      <w:bookmarkStart w:id="16" w:name="_bookmark15"/>
-      <w:bookmarkEnd w:id="16"/>
+      <w:bookmarkStart w:id="15" w:name="_bookmark15"/>
+      <w:bookmarkEnd w:id="15"/>
       <w:r>
         <w:rPr>
           <w:b/>
@@ -5482,6 +6677,36 @@
         </w:rPr>
         <w:t>Uso</w:t>
       </w:r>
+    </w:p>
+    <w:p>
+      <w:pPr>
+        <w:pStyle w:val="PargrafodaLista"/>
+        <w:tabs>
+          <w:tab w:val="left" w:pos="999"/>
+          <w:tab w:val="left" w:pos="1000"/>
+        </w:tabs>
+        <w:spacing w:before="101"/>
+        <w:ind w:left="999" w:firstLine="0"/>
+        <w:rPr>
+          <w:b/>
+          <w:sz w:val="24"/>
+        </w:rPr>
+      </w:pPr>
+    </w:p>
+    <w:p>
+      <w:pPr>
+        <w:pStyle w:val="PargrafodaLista"/>
+        <w:tabs>
+          <w:tab w:val="left" w:pos="999"/>
+          <w:tab w:val="left" w:pos="1000"/>
+        </w:tabs>
+        <w:spacing w:before="101"/>
+        <w:ind w:left="999" w:firstLine="0"/>
+        <w:rPr>
+          <w:b/>
+          <w:sz w:val="24"/>
+        </w:rPr>
+      </w:pPr>
     </w:p>
     <w:p>
       <w:pPr>
@@ -5494,6 +6719,63 @@
           <w:cols w:space="720"/>
         </w:sectPr>
       </w:pPr>
+      <w:r>
+        <w:rPr>
+          <w:b/>
+          <w:noProof/>
+          <w:color w:val="003366"/>
+          <w:sz w:val="24"/>
+          <w:lang w:val="pt-BR" w:eastAsia="pt-BR" w:bidi="ar-SA"/>
+        </w:rPr>
+        <w:drawing>
+          <wp:inline distT="0" distB="0" distL="0" distR="0" wp14:anchorId="7C2F436C" wp14:editId="5F102FAE">
+            <wp:extent cx="5836920" cy="6202680"/>
+            <wp:effectExtent l="0" t="0" r="0" b="7620"/>
+            <wp:docPr id="3" name="Imagem 3" descr="C:\Users\52742298835\Downloads\Untitled Diagram.png"/>
+            <wp:cNvGraphicFramePr>
+              <a:graphicFrameLocks xmlns:a="http://schemas.openxmlformats.org/drawingml/2006/main" noChangeAspect="1"/>
+            </wp:cNvGraphicFramePr>
+            <a:graphic xmlns:a="http://schemas.openxmlformats.org/drawingml/2006/main">
+              <a:graphicData uri="http://schemas.openxmlformats.org/drawingml/2006/picture">
+                <pic:pic xmlns:pic="http://schemas.openxmlformats.org/drawingml/2006/picture">
+                  <pic:nvPicPr>
+                    <pic:cNvPr id="0" name="Picture 3" descr="C:\Users\52742298835\Downloads\Untitled Diagram.png"/>
+                    <pic:cNvPicPr>
+                      <a:picLocks noChangeAspect="1" noChangeArrowheads="1"/>
+                    </pic:cNvPicPr>
+                  </pic:nvPicPr>
+                  <pic:blipFill>
+                    <a:blip r:embed="rId11">
+                      <a:extLst>
+                        <a:ext uri="{28A0092B-C50C-407E-A947-70E740481C1C}">
+                          <a14:useLocalDpi xmlns:a14="http://schemas.microsoft.com/office/drawing/2010/main" val="0"/>
+                        </a:ext>
+                      </a:extLst>
+                    </a:blip>
+                    <a:srcRect/>
+                    <a:stretch>
+                      <a:fillRect/>
+                    </a:stretch>
+                  </pic:blipFill>
+                  <pic:spPr bwMode="auto">
+                    <a:xfrm>
+                      <a:off x="0" y="0"/>
+                      <a:ext cx="5836920" cy="6202680"/>
+                    </a:xfrm>
+                    <a:prstGeom prst="rect">
+                      <a:avLst/>
+                    </a:prstGeom>
+                    <a:noFill/>
+                    <a:ln>
+                      <a:noFill/>
+                    </a:ln>
+                  </pic:spPr>
+                </pic:pic>
+              </a:graphicData>
+            </a:graphic>
+          </wp:inline>
+        </w:drawing>
+      </w:r>
     </w:p>
     <w:p>
       <w:pPr>
@@ -5523,8 +6805,8 @@
           <w:sz w:val="24"/>
         </w:rPr>
       </w:pPr>
-      <w:bookmarkStart w:id="17" w:name="_bookmark16"/>
-      <w:bookmarkEnd w:id="17"/>
+      <w:bookmarkStart w:id="16" w:name="_bookmark16"/>
+      <w:bookmarkEnd w:id="16"/>
       <w:r>
         <w:rPr>
           <w:b/>
@@ -5583,6 +6865,80 @@
           <w:cols w:space="720"/>
         </w:sectPr>
       </w:pPr>
+      <w:bookmarkStart w:id="17" w:name="_GoBack"/>
+      <w:bookmarkEnd w:id="17"/>
+      <w:r>
+        <w:rPr>
+          <w:rFonts w:ascii="Tahoma"/>
+          <w:noProof/>
+          <w:sz w:val="12"/>
+          <w:lang w:val="pt-BR" w:eastAsia="pt-BR" w:bidi="ar-SA"/>
+        </w:rPr>
+        <w:drawing>
+          <wp:anchor distT="0" distB="0" distL="114300" distR="114300" simplePos="0" relativeHeight="251658240" behindDoc="1" locked="0" layoutInCell="1" allowOverlap="1" wp14:anchorId="00DBEB46" wp14:editId="6AA4E628">
+            <wp:simplePos x="0" y="0"/>
+            <wp:positionH relativeFrom="column">
+              <wp:posOffset>-2540</wp:posOffset>
+            </wp:positionH>
+            <wp:positionV relativeFrom="paragraph">
+              <wp:posOffset>1270</wp:posOffset>
+            </wp:positionV>
+            <wp:extent cx="3726180" cy="5173980"/>
+            <wp:effectExtent l="0" t="0" r="7620" b="7620"/>
+            <wp:wrapThrough wrapText="bothSides">
+              <wp:wrapPolygon edited="0">
+                <wp:start x="0" y="0"/>
+                <wp:lineTo x="0" y="21552"/>
+                <wp:lineTo x="21534" y="21552"/>
+                <wp:lineTo x="21534" y="0"/>
+                <wp:lineTo x="0" y="0"/>
+              </wp:wrapPolygon>
+            </wp:wrapThrough>
+            <wp:docPr id="51" name="Imagem 51" descr="C:\Users\52742298835\Downloads\Untitled Diagram (1).png"/>
+            <wp:cNvGraphicFramePr>
+              <a:graphicFrameLocks xmlns:a="http://schemas.openxmlformats.org/drawingml/2006/main" noChangeAspect="1"/>
+            </wp:cNvGraphicFramePr>
+            <a:graphic xmlns:a="http://schemas.openxmlformats.org/drawingml/2006/main">
+              <a:graphicData uri="http://schemas.openxmlformats.org/drawingml/2006/picture">
+                <pic:pic xmlns:pic="http://schemas.openxmlformats.org/drawingml/2006/picture">
+                  <pic:nvPicPr>
+                    <pic:cNvPr id="0" name="Picture 7" descr="C:\Users\52742298835\Downloads\Untitled Diagram (1).png"/>
+                    <pic:cNvPicPr>
+                      <a:picLocks noChangeAspect="1" noChangeArrowheads="1"/>
+                    </pic:cNvPicPr>
+                  </pic:nvPicPr>
+                  <pic:blipFill>
+                    <a:blip r:embed="rId12">
+                      <a:extLst>
+                        <a:ext uri="{28A0092B-C50C-407E-A947-70E740481C1C}">
+                          <a14:useLocalDpi xmlns:a14="http://schemas.microsoft.com/office/drawing/2010/main" val="0"/>
+                        </a:ext>
+                      </a:extLst>
+                    </a:blip>
+                    <a:srcRect/>
+                    <a:stretch>
+                      <a:fillRect/>
+                    </a:stretch>
+                  </pic:blipFill>
+                  <pic:spPr bwMode="auto">
+                    <a:xfrm>
+                      <a:off x="0" y="0"/>
+                      <a:ext cx="3726180" cy="5173980"/>
+                    </a:xfrm>
+                    <a:prstGeom prst="rect">
+                      <a:avLst/>
+                    </a:prstGeom>
+                    <a:noFill/>
+                    <a:ln>
+                      <a:noFill/>
+                    </a:ln>
+                  </pic:spPr>
+                </pic:pic>
+              </a:graphicData>
+            </a:graphic>
+          </wp:anchor>
+        </w:drawing>
+      </w:r>
     </w:p>
     <w:p>
       <w:pPr>
@@ -5722,7 +7078,7 @@
               </wp:inline>
             </w:drawing>
           </mc:Choice>
-          <mc:Fallback xmlns:mv="urn:schemas-microsoft-com:mac:vml" xmlns:mo="http://schemas.microsoft.com/office/mac/office/2008/main">
+          <mc:Fallback xmlns:mo="http://schemas.microsoft.com/office/mac/office/2008/main" xmlns:mv="urn:schemas-microsoft-com:mac:vml">
             <w:pict>
               <v:group w14:anchorId="1E8281ED" id="Group_x0020_2" o:spid="_x0000_s1026" style="width:434.95pt;height:2.2pt;mso-position-horizontal-relative:char;mso-position-vertical-relative:line" coordsize="8699,44" o:gfxdata="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">
                 <v:line id="Line_x0020_3" o:spid="_x0000_s1027" style="position:absolute;visibility:visible;mso-wrap-style:square" from="0,22" to="8699,22" o:connectortype="straight" o:gfxdata="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" strokecolor="#1f487c" strokeweight="2.16pt"/>
@@ -5990,7 +7346,7 @@
     </w:tbl>
     <w:p/>
     <w:sectPr>
-      <w:headerReference w:type="default" r:id="rId11"/>
+      <w:headerReference w:type="default" r:id="rId13"/>
       <w:pgSz w:w="12240" w:h="15840"/>
       <w:pgMar w:top="1880" w:right="1380" w:bottom="1020" w:left="1660" w:header="914" w:footer="836" w:gutter="0"/>
       <w:cols w:space="720"/>
@@ -6000,7 +7356,7 @@
 </file>
 
 <file path=word/endnotes.xml><?xml version="1.0" encoding="utf-8"?>
-<w:endnotes xmlns:wpc="http://schemas.microsoft.com/office/word/2010/wordprocessingCanvas" xmlns:cx="http://schemas.microsoft.com/office/drawing/2014/chartex" xmlns:mc="http://schemas.openxmlformats.org/markup-compatibility/2006" xmlns:o="urn:schemas-microsoft-com:office:office" xmlns:r="http://schemas.openxmlformats.org/officeDocument/2006/relationships" xmlns:m="http://schemas.openxmlformats.org/officeDocument/2006/math" xmlns:v="urn:schemas-microsoft-com:vml" xmlns:wp14="http://schemas.microsoft.com/office/word/2010/wordprocessingDrawing" xmlns:wp="http://schemas.openxmlformats.org/drawingml/2006/wordprocessingDrawing" xmlns:w10="urn:schemas-microsoft-com:office:word" xmlns:w="http://schemas.openxmlformats.org/wordprocessingml/2006/main" xmlns:w14="http://schemas.microsoft.com/office/word/2010/wordml" xmlns:w15="http://schemas.microsoft.com/office/word/2012/wordml" xmlns:w16se="http://schemas.microsoft.com/office/word/2015/wordml/symex" xmlns:wpg="http://schemas.microsoft.com/office/word/2010/wordprocessingGroup" xmlns:wpi="http://schemas.microsoft.com/office/word/2010/wordprocessingInk" xmlns:wne="http://schemas.microsoft.com/office/word/2006/wordml" xmlns:wps="http://schemas.microsoft.com/office/word/2010/wordprocessingShape" mc:Ignorable="w14 w15 w16se wp14">
+<w:endnotes xmlns:wpc="http://schemas.microsoft.com/office/word/2010/wordprocessingCanvas" xmlns:cx="http://schemas.microsoft.com/office/drawing/2014/chartex" xmlns:cx1="http://schemas.microsoft.com/office/drawing/2015/9/8/chartex" xmlns:mc="http://schemas.openxmlformats.org/markup-compatibility/2006" xmlns:o="urn:schemas-microsoft-com:office:office" xmlns:r="http://schemas.openxmlformats.org/officeDocument/2006/relationships" xmlns:m="http://schemas.openxmlformats.org/officeDocument/2006/math" xmlns:v="urn:schemas-microsoft-com:vml" xmlns:wp14="http://schemas.microsoft.com/office/word/2010/wordprocessingDrawing" xmlns:wp="http://schemas.openxmlformats.org/drawingml/2006/wordprocessingDrawing" xmlns:w10="urn:schemas-microsoft-com:office:word" xmlns:w="http://schemas.openxmlformats.org/wordprocessingml/2006/main" xmlns:w14="http://schemas.microsoft.com/office/word/2010/wordml" xmlns:w15="http://schemas.microsoft.com/office/word/2012/wordml" xmlns:w16se="http://schemas.microsoft.com/office/word/2015/wordml/symex" xmlns:wpg="http://schemas.microsoft.com/office/word/2010/wordprocessingGroup" xmlns:wpi="http://schemas.microsoft.com/office/word/2010/wordprocessingInk" xmlns:wne="http://schemas.microsoft.com/office/word/2006/wordml" xmlns:wps="http://schemas.microsoft.com/office/word/2010/wordprocessingShape" mc:Ignorable="w14 w15 w16se wp14">
   <w:endnote w:type="separator" w:id="-1">
     <w:p>
       <w:r>
@@ -6019,7 +7375,7 @@
 </file>
 
 <file path=word/footer1.xml><?xml version="1.0" encoding="utf-8"?>
-<w:ftr xmlns:wpc="http://schemas.microsoft.com/office/word/2010/wordprocessingCanvas" xmlns:cx="http://schemas.microsoft.com/office/drawing/2014/chartex" xmlns:mc="http://schemas.openxmlformats.org/markup-compatibility/2006" xmlns:o="urn:schemas-microsoft-com:office:office" xmlns:r="http://schemas.openxmlformats.org/officeDocument/2006/relationships" xmlns:m="http://schemas.openxmlformats.org/officeDocument/2006/math" xmlns:v="urn:schemas-microsoft-com:vml" xmlns:wp14="http://schemas.microsoft.com/office/word/2010/wordprocessingDrawing" xmlns:wp="http://schemas.openxmlformats.org/drawingml/2006/wordprocessingDrawing" xmlns:w10="urn:schemas-microsoft-com:office:word" xmlns:w="http://schemas.openxmlformats.org/wordprocessingml/2006/main" xmlns:w14="http://schemas.microsoft.com/office/word/2010/wordml" xmlns:w15="http://schemas.microsoft.com/office/word/2012/wordml" xmlns:w16se="http://schemas.microsoft.com/office/word/2015/wordml/symex" xmlns:wpg="http://schemas.microsoft.com/office/word/2010/wordprocessingGroup" xmlns:wpi="http://schemas.microsoft.com/office/word/2010/wordprocessingInk" xmlns:wne="http://schemas.microsoft.com/office/word/2006/wordml" xmlns:wps="http://schemas.microsoft.com/office/word/2010/wordprocessingShape" mc:Ignorable="w14 w15 w16se wp14">
+<w:ftr xmlns:wpc="http://schemas.microsoft.com/office/word/2010/wordprocessingCanvas" xmlns:cx="http://schemas.microsoft.com/office/drawing/2014/chartex" xmlns:cx1="http://schemas.microsoft.com/office/drawing/2015/9/8/chartex" xmlns:mc="http://schemas.openxmlformats.org/markup-compatibility/2006" xmlns:o="urn:schemas-microsoft-com:office:office" xmlns:r="http://schemas.openxmlformats.org/officeDocument/2006/relationships" xmlns:m="http://schemas.openxmlformats.org/officeDocument/2006/math" xmlns:v="urn:schemas-microsoft-com:vml" xmlns:wp14="http://schemas.microsoft.com/office/word/2010/wordprocessingDrawing" xmlns:wp="http://schemas.openxmlformats.org/drawingml/2006/wordprocessingDrawing" xmlns:w10="urn:schemas-microsoft-com:office:word" xmlns:w="http://schemas.openxmlformats.org/wordprocessingml/2006/main" xmlns:w14="http://schemas.microsoft.com/office/word/2010/wordml" xmlns:w15="http://schemas.microsoft.com/office/word/2012/wordml" xmlns:w16se="http://schemas.microsoft.com/office/word/2015/wordml/symex" xmlns:wpg="http://schemas.microsoft.com/office/word/2010/wordprocessingGroup" xmlns:wpi="http://schemas.microsoft.com/office/word/2010/wordprocessingInk" xmlns:wne="http://schemas.microsoft.com/office/word/2006/wordml" xmlns:wps="http://schemas.microsoft.com/office/word/2010/wordprocessingShape" mc:Ignorable="w14 w15 w16se wp14">
   <w:p>
     <w:pPr>
       <w:pStyle w:val="Corpodetexto"/>
@@ -6245,7 +7601,7 @@
             </wp:anchor>
           </w:drawing>
         </mc:Choice>
-        <mc:Fallback xmlns:mv="urn:schemas-microsoft-com:mac:vml" xmlns:mo="http://schemas.microsoft.com/office/mac/office/2008/main">
+        <mc:Fallback xmlns:mo="http://schemas.microsoft.com/office/mac/office/2008/main" xmlns:mv="urn:schemas-microsoft-com:mac:vml">
           <w:pict>
             <v:group w14:anchorId="08E30FF0" id="Group_x0020_23" o:spid="_x0000_s1026" style="position:absolute;margin-left:90pt;margin-top:736.15pt;width:492.1pt;height:.5pt;z-index:-252368896;mso-position-horizontal-relative:page;mso-position-vertical-relative:page" coordorigin="1800,14724" coordsize="9842,10" o:gfxdata="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">
               <v:line id="Line_x0020_28" o:spid="_x0000_s1027" style="position:absolute;visibility:visible;mso-wrap-style:square" from="1800,14728" to="5737,14728" o:connectortype="straight" o:gfxdata="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" strokeweight="6095emu"/>
@@ -6354,13 +7710,13 @@
             </wp:anchor>
           </w:drawing>
         </mc:Choice>
-        <mc:Fallback xmlns:mv="urn:schemas-microsoft-com:mac:vml" xmlns:mo="http://schemas.microsoft.com/office/mac/office/2008/main">
+        <mc:Fallback>
           <w:pict>
-            <v:shapetype w14:anchorId="729B4932" id="_x0000_t202" coordsize="21600,21600" o:spt="202" path="m0,0l0,21600,21600,21600,21600,0xe">
+            <v:shapetype w14:anchorId="729B4932" id="_x0000_t202" coordsize="21600,21600" o:spt="202" path="m,l,21600r21600,l21600,xe">
               <v:stroke joinstyle="miter"/>
               <v:path gradientshapeok="t" o:connecttype="rect"/>
             </v:shapetype>
-            <v:shape id="Text_x0020_Box_x0020_22" o:spid="_x0000_s1028" type="#_x0000_t202" style="position:absolute;margin-left:94.4pt;margin-top:735.7pt;width:172.95pt;height:11.8pt;z-index:-252367872;visibility:visible;mso-wrap-style:square;mso-width-percent:0;mso-height-percent:0;mso-wrap-distance-left:9pt;mso-wrap-distance-top:0;mso-wrap-distance-right:9pt;mso-wrap-distance-bottom:0;mso-position-horizontal:absolute;mso-position-horizontal-relative:page;mso-position-vertical:absolute;mso-position-vertical-relative:page;mso-width-percent:0;mso-height-percent:0;mso-width-relative:page;mso-height-relative:page;v-text-anchor:top" o:gfxdata="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" filled="f" stroked="f">
+            <v:shape id="Text Box 22" o:spid="_x0000_s1028" type="#_x0000_t202" style="position:absolute;margin-left:94.4pt;margin-top:735.7pt;width:172.95pt;height:11.8pt;z-index:-252367872;visibility:visible;mso-wrap-style:square;mso-width-percent:0;mso-height-percent:0;mso-wrap-distance-left:9pt;mso-wrap-distance-top:0;mso-wrap-distance-right:9pt;mso-wrap-distance-bottom:0;mso-position-horizontal:absolute;mso-position-horizontal-relative:page;mso-position-vertical:absolute;mso-position-vertical-relative:page;mso-width-percent:0;mso-height-percent:0;mso-width-relative:page;mso-height-relative:page;v-text-anchor:top" o:gfxdata="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" filled="f" stroked="f">
               <v:textbox inset="0,0,0,0">
                 <w:txbxContent>
                   <w:p>
@@ -6480,7 +7836,7 @@
                               <w:noProof/>
                               <w:sz w:val="16"/>
                             </w:rPr>
-                            <w:t>5</w:t>
+                            <w:t>12</w:t>
                           </w:r>
                           <w:r>
                             <w:fldChar w:fldCharType="end"/>
@@ -6511,11 +7867,7 @@
         </mc:Choice>
         <mc:Fallback>
           <w:pict>
-            <v:shapetype w14:anchorId="4A5408C3" id="_x0000_t202" coordsize="21600,21600" o:spt="202" path="m,l,21600r21600,l21600,xe">
-              <v:stroke joinstyle="miter"/>
-              <v:path gradientshapeok="t" o:connecttype="rect"/>
-            </v:shapetype>
-            <v:shape id="Text Box 21" o:spid="_x0000_s1029" type="#_x0000_t202" style="position:absolute;margin-left:510.5pt;margin-top:735.7pt;width:67.2pt;height:11.8pt;z-index:-252366848;visibility:visible;mso-wrap-style:square;mso-width-percent:0;mso-height-percent:0;mso-wrap-distance-left:9pt;mso-wrap-distance-top:0;mso-wrap-distance-right:9pt;mso-wrap-distance-bottom:0;mso-position-horizontal:absolute;mso-position-horizontal-relative:page;mso-position-vertical:absolute;mso-position-vertical-relative:page;mso-width-percent:0;mso-height-percent:0;mso-width-relative:page;mso-height-relative:page;v-text-anchor:top" o:gfxdata="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" filled="f" stroked="f">
+            <v:shape w14:anchorId="4A5408C3" id="Text Box 21" o:spid="_x0000_s1029" type="#_x0000_t202" style="position:absolute;margin-left:510.5pt;margin-top:735.7pt;width:67.2pt;height:11.8pt;z-index:-252366848;visibility:visible;mso-wrap-style:square;mso-width-percent:0;mso-height-percent:0;mso-wrap-distance-left:9pt;mso-wrap-distance-top:0;mso-wrap-distance-right:9pt;mso-wrap-distance-bottom:0;mso-position-horizontal:absolute;mso-position-horizontal-relative:page;mso-position-vertical:absolute;mso-position-vertical-relative:page;mso-width-percent:0;mso-height-percent:0;mso-width-relative:page;mso-height-relative:page;v-text-anchor:top" o:gfxdata="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" filled="f" stroked="f">
               <v:textbox inset="0,0,0,0">
                 <w:txbxContent>
                   <w:p>
@@ -6549,7 +7901,7 @@
                         <w:noProof/>
                         <w:sz w:val="16"/>
                       </w:rPr>
-                      <w:t>5</w:t>
+                      <w:t>12</w:t>
                     </w:r>
                     <w:r>
                       <w:fldChar w:fldCharType="end"/>
@@ -6574,7 +7926,7 @@
 </file>
 
 <file path=word/footnotes.xml><?xml version="1.0" encoding="utf-8"?>
-<w:footnotes xmlns:wpc="http://schemas.microsoft.com/office/word/2010/wordprocessingCanvas" xmlns:cx="http://schemas.microsoft.com/office/drawing/2014/chartex" xmlns:mc="http://schemas.openxmlformats.org/markup-compatibility/2006" xmlns:o="urn:schemas-microsoft-com:office:office" xmlns:r="http://schemas.openxmlformats.org/officeDocument/2006/relationships" xmlns:m="http://schemas.openxmlformats.org/officeDocument/2006/math" xmlns:v="urn:schemas-microsoft-com:vml" xmlns:wp14="http://schemas.microsoft.com/office/word/2010/wordprocessingDrawing" xmlns:wp="http://schemas.openxmlformats.org/drawingml/2006/wordprocessingDrawing" xmlns:w10="urn:schemas-microsoft-com:office:word" xmlns:w="http://schemas.openxmlformats.org/wordprocessingml/2006/main" xmlns:w14="http://schemas.microsoft.com/office/word/2010/wordml" xmlns:w15="http://schemas.microsoft.com/office/word/2012/wordml" xmlns:w16se="http://schemas.microsoft.com/office/word/2015/wordml/symex" xmlns:wpg="http://schemas.microsoft.com/office/word/2010/wordprocessingGroup" xmlns:wpi="http://schemas.microsoft.com/office/word/2010/wordprocessingInk" xmlns:wne="http://schemas.microsoft.com/office/word/2006/wordml" xmlns:wps="http://schemas.microsoft.com/office/word/2010/wordprocessingShape" mc:Ignorable="w14 w15 w16se wp14">
+<w:footnotes xmlns:wpc="http://schemas.microsoft.com/office/word/2010/wordprocessingCanvas" xmlns:cx="http://schemas.microsoft.com/office/drawing/2014/chartex" xmlns:cx1="http://schemas.microsoft.com/office/drawing/2015/9/8/chartex" xmlns:mc="http://schemas.openxmlformats.org/markup-compatibility/2006" xmlns:o="urn:schemas-microsoft-com:office:office" xmlns:r="http://schemas.openxmlformats.org/officeDocument/2006/relationships" xmlns:m="http://schemas.openxmlformats.org/officeDocument/2006/math" xmlns:v="urn:schemas-microsoft-com:vml" xmlns:wp14="http://schemas.microsoft.com/office/word/2010/wordprocessingDrawing" xmlns:wp="http://schemas.openxmlformats.org/drawingml/2006/wordprocessingDrawing" xmlns:w10="urn:schemas-microsoft-com:office:word" xmlns:w="http://schemas.openxmlformats.org/wordprocessingml/2006/main" xmlns:w14="http://schemas.microsoft.com/office/word/2010/wordml" xmlns:w15="http://schemas.microsoft.com/office/word/2012/wordml" xmlns:w16se="http://schemas.microsoft.com/office/word/2015/wordml/symex" xmlns:wpg="http://schemas.microsoft.com/office/word/2010/wordprocessingGroup" xmlns:wpi="http://schemas.microsoft.com/office/word/2010/wordprocessingInk" xmlns:wne="http://schemas.microsoft.com/office/word/2006/wordml" xmlns:wps="http://schemas.microsoft.com/office/word/2010/wordprocessingShape" mc:Ignorable="w14 w15 w16se wp14">
   <w:footnote w:type="separator" w:id="-1">
     <w:p>
       <w:r>
@@ -6593,7 +7945,7 @@
 </file>
 
 <file path=word/header1.xml><?xml version="1.0" encoding="utf-8"?>
-<w:hdr xmlns:wpc="http://schemas.microsoft.com/office/word/2010/wordprocessingCanvas" xmlns:cx="http://schemas.microsoft.com/office/drawing/2014/chartex" xmlns:mc="http://schemas.openxmlformats.org/markup-compatibility/2006" xmlns:o="urn:schemas-microsoft-com:office:office" xmlns:r="http://schemas.openxmlformats.org/officeDocument/2006/relationships" xmlns:m="http://schemas.openxmlformats.org/officeDocument/2006/math" xmlns:v="urn:schemas-microsoft-com:vml" xmlns:wp14="http://schemas.microsoft.com/office/word/2010/wordprocessingDrawing" xmlns:wp="http://schemas.openxmlformats.org/drawingml/2006/wordprocessingDrawing" xmlns:w10="urn:schemas-microsoft-com:office:word" xmlns:w="http://schemas.openxmlformats.org/wordprocessingml/2006/main" xmlns:w14="http://schemas.microsoft.com/office/word/2010/wordml" xmlns:w15="http://schemas.microsoft.com/office/word/2012/wordml" xmlns:w16se="http://schemas.microsoft.com/office/word/2015/wordml/symex" xmlns:wpg="http://schemas.microsoft.com/office/word/2010/wordprocessingGroup" xmlns:wpi="http://schemas.microsoft.com/office/word/2010/wordprocessingInk" xmlns:wne="http://schemas.microsoft.com/office/word/2006/wordml" xmlns:wps="http://schemas.microsoft.com/office/word/2010/wordprocessingShape" mc:Ignorable="w14 w15 w16se wp14">
+<w:hdr xmlns:wpc="http://schemas.microsoft.com/office/word/2010/wordprocessingCanvas" xmlns:cx="http://schemas.microsoft.com/office/drawing/2014/chartex" xmlns:cx1="http://schemas.microsoft.com/office/drawing/2015/9/8/chartex" xmlns:mc="http://schemas.openxmlformats.org/markup-compatibility/2006" xmlns:o="urn:schemas-microsoft-com:office:office" xmlns:r="http://schemas.openxmlformats.org/officeDocument/2006/relationships" xmlns:m="http://schemas.openxmlformats.org/officeDocument/2006/math" xmlns:v="urn:schemas-microsoft-com:vml" xmlns:wp14="http://schemas.microsoft.com/office/word/2010/wordprocessingDrawing" xmlns:wp="http://schemas.openxmlformats.org/drawingml/2006/wordprocessingDrawing" xmlns:w10="urn:schemas-microsoft-com:office:word" xmlns:w="http://schemas.openxmlformats.org/wordprocessingml/2006/main" xmlns:w14="http://schemas.microsoft.com/office/word/2010/wordml" xmlns:w15="http://schemas.microsoft.com/office/word/2012/wordml" xmlns:w16se="http://schemas.microsoft.com/office/word/2015/wordml/symex" xmlns:wpg="http://schemas.microsoft.com/office/word/2010/wordprocessingGroup" xmlns:wpi="http://schemas.microsoft.com/office/word/2010/wordprocessingInk" xmlns:wne="http://schemas.microsoft.com/office/word/2006/wordml" xmlns:wps="http://schemas.microsoft.com/office/word/2010/wordprocessingShape" mc:Ignorable="w14 w15 w16se wp14">
   <w:p>
     <w:pPr>
       <w:pStyle w:val="Corpodetexto"/>
@@ -6674,37 +8026,7 @@
                             <w:rPr>
                               <w:sz w:val="16"/>
                             </w:rPr>
-                            <w:t>2</w:t>
-                          </w:r>
-                          <w:r>
-                            <w:rPr>
-                              <w:sz w:val="16"/>
-                            </w:rPr>
-                            <w:t>4</w:t>
-                          </w:r>
-                          <w:r>
-                            <w:rPr>
-                              <w:sz w:val="16"/>
-                            </w:rPr>
-                            <w:t>/0</w:t>
-                          </w:r>
-                          <w:r>
-                            <w:rPr>
-                              <w:sz w:val="16"/>
-                            </w:rPr>
-                            <w:t>7</w:t>
-                          </w:r>
-                          <w:r>
-                            <w:rPr>
-                              <w:sz w:val="16"/>
-                            </w:rPr>
-                            <w:t>/201</w:t>
-                          </w:r>
-                          <w:r>
-                            <w:rPr>
-                              <w:sz w:val="16"/>
-                            </w:rPr>
-                            <w:t>9</w:t>
+                            <w:t>24/07/2019</w:t>
                           </w:r>
                         </w:p>
                       </w:txbxContent>
@@ -6724,13 +8046,13 @@
             </wp:anchor>
           </w:drawing>
         </mc:Choice>
-        <mc:Fallback xmlns:mv="urn:schemas-microsoft-com:mac:vml" xmlns:mo="http://schemas.microsoft.com/office/mac/office/2008/main">
+        <mc:Fallback>
           <w:pict>
-            <v:shapetype w14:anchorId="115A9CC2" id="_x0000_t202" coordsize="21600,21600" o:spt="202" path="m0,0l0,21600,21600,21600,21600,0xe">
+            <v:shapetype w14:anchorId="115A9CC2" id="_x0000_t202" coordsize="21600,21600" o:spt="202" path="m,l,21600r21600,l21600,xe">
               <v:stroke joinstyle="miter"/>
               <v:path gradientshapeok="t" o:connecttype="rect"/>
             </v:shapetype>
-            <v:shape id="Text_x0020_Box_x0020_29" o:spid="_x0000_s1026" type="#_x0000_t202" style="position:absolute;margin-left:464.55pt;margin-top:45.2pt;width:50.1pt;height:11.8pt;z-index:-252370944;visibility:visible;mso-wrap-style:square;mso-width-percent:0;mso-height-percent:0;mso-wrap-distance-left:9pt;mso-wrap-distance-top:0;mso-wrap-distance-right:9pt;mso-wrap-distance-bottom:0;mso-position-horizontal:absolute;mso-position-horizontal-relative:page;mso-position-vertical:absolute;mso-position-vertical-relative:page;mso-width-percent:0;mso-height-percent:0;mso-width-relative:page;mso-height-relative:page;v-text-anchor:top" o:gfxdata="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" filled="f" stroked="f">
+            <v:shape id="Text Box 29" o:spid="_x0000_s1026" type="#_x0000_t202" style="position:absolute;margin-left:464.55pt;margin-top:45.2pt;width:50.1pt;height:11.8pt;z-index:-252370944;visibility:visible;mso-wrap-style:square;mso-width-percent:0;mso-height-percent:0;mso-wrap-distance-left:9pt;mso-wrap-distance-top:0;mso-wrap-distance-right:9pt;mso-wrap-distance-bottom:0;mso-position-horizontal:absolute;mso-position-horizontal-relative:page;mso-position-vertical:absolute;mso-position-vertical-relative:page;mso-width-percent:0;mso-height-percent:0;mso-width-relative:page;mso-height-relative:page;v-text-anchor:top" o:gfxdata="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" filled="f" stroked="f">
               <v:textbox inset="0,0,0,0">
                 <w:txbxContent>
                   <w:p>
@@ -6745,37 +8067,7 @@
                       <w:rPr>
                         <w:sz w:val="16"/>
                       </w:rPr>
-                      <w:t>2</w:t>
-                    </w:r>
-                    <w:r>
-                      <w:rPr>
-                        <w:sz w:val="16"/>
-                      </w:rPr>
-                      <w:t>4</w:t>
-                    </w:r>
-                    <w:r>
-                      <w:rPr>
-                        <w:sz w:val="16"/>
-                      </w:rPr>
-                      <w:t>/0</w:t>
-                    </w:r>
-                    <w:r>
-                      <w:rPr>
-                        <w:sz w:val="16"/>
-                      </w:rPr>
-                      <w:t>7</w:t>
-                    </w:r>
-                    <w:r>
-                      <w:rPr>
-                        <w:sz w:val="16"/>
-                      </w:rPr>
-                      <w:t>/201</w:t>
-                    </w:r>
-                    <w:r>
-                      <w:rPr>
-                        <w:sz w:val="16"/>
-                      </w:rPr>
-                      <w:t>9</w:t>
+                      <w:t>24/07/2019</w:t>
                     </w:r>
                   </w:p>
                 </w:txbxContent>
@@ -6937,7 +8229,7 @@
             </wp:anchor>
           </w:drawing>
         </mc:Choice>
-        <mc:Fallback xmlns:mv="urn:schemas-microsoft-com:mac:vml" xmlns:mo="http://schemas.microsoft.com/office/mac/office/2008/main">
+        <mc:Fallback xmlns:mo="http://schemas.microsoft.com/office/mac/office/2008/main" xmlns:mv="urn:schemas-microsoft-com:mac:vml">
           <w:pict>
             <v:group w14:anchorId="7E3E339B" id="Group_x0020_31" o:spid="_x0000_s1026" style="position:absolute;margin-left:90pt;margin-top:45.7pt;width:432.1pt;height:.5pt;z-index:-252372992;mso-position-horizontal-relative:page;mso-position-vertical-relative:page" coordorigin="1800,914" coordsize="8642,10" o:gfxdata="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">
               <v:line id="Line_x0020_34" o:spid="_x0000_s1027" style="position:absolute;visibility:visible;mso-wrap-style:square" from="1800,919" to="6121,919" o:connectortype="straight" o:gfxdata="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" strokeweight=".48pt"/>
@@ -7044,9 +8336,9 @@
             </wp:anchor>
           </w:drawing>
         </mc:Choice>
-        <mc:Fallback xmlns:mv="urn:schemas-microsoft-com:mac:vml" xmlns:mo="http://schemas.microsoft.com/office/mac/office/2008/main">
+        <mc:Fallback>
           <w:pict>
-            <v:shape w14:anchorId="153FF713" id="Text_x0020_Box_x0020_30" o:spid="_x0000_s1027" type="#_x0000_t202" style="position:absolute;margin-left:94.4pt;margin-top:45.25pt;width:104.45pt;height:11.8pt;z-index:-252371968;visibility:visible;mso-wrap-style:square;mso-width-percent:0;mso-height-percent:0;mso-wrap-distance-left:9pt;mso-wrap-distance-top:0;mso-wrap-distance-right:9pt;mso-wrap-distance-bottom:0;mso-position-horizontal:absolute;mso-position-horizontal-relative:page;mso-position-vertical:absolute;mso-position-vertical-relative:page;mso-width-percent:0;mso-height-percent:0;mso-width-relative:page;mso-height-relative:page;v-text-anchor:top" o:gfxdata="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" filled="f" stroked="f">
+            <v:shape w14:anchorId="153FF713" id="Text Box 30" o:spid="_x0000_s1027" type="#_x0000_t202" style="position:absolute;margin-left:94.4pt;margin-top:45.25pt;width:104.45pt;height:11.8pt;z-index:-252371968;visibility:visible;mso-wrap-style:square;mso-width-percent:0;mso-height-percent:0;mso-wrap-distance-left:9pt;mso-wrap-distance-top:0;mso-wrap-distance-right:9pt;mso-wrap-distance-bottom:0;mso-position-horizontal:absolute;mso-position-horizontal-relative:page;mso-position-vertical:absolute;mso-position-vertical-relative:page;mso-width-percent:0;mso-height-percent:0;mso-width-relative:page;mso-height-relative:page;v-text-anchor:top" o:gfxdata="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" filled="f" stroked="f">
               <v:textbox inset="0,0,0,0">
                 <w:txbxContent>
                   <w:p>
@@ -7077,7 +8369,7 @@
 </file>
 
 <file path=word/header2.xml><?xml version="1.0" encoding="utf-8"?>
-<w:hdr xmlns:wpc="http://schemas.microsoft.com/office/word/2010/wordprocessingCanvas" xmlns:cx="http://schemas.microsoft.com/office/drawing/2014/chartex" xmlns:mc="http://schemas.openxmlformats.org/markup-compatibility/2006" xmlns:o="urn:schemas-microsoft-com:office:office" xmlns:r="http://schemas.openxmlformats.org/officeDocument/2006/relationships" xmlns:m="http://schemas.openxmlformats.org/officeDocument/2006/math" xmlns:v="urn:schemas-microsoft-com:vml" xmlns:wp14="http://schemas.microsoft.com/office/word/2010/wordprocessingDrawing" xmlns:wp="http://schemas.openxmlformats.org/drawingml/2006/wordprocessingDrawing" xmlns:w10="urn:schemas-microsoft-com:office:word" xmlns:w="http://schemas.openxmlformats.org/wordprocessingml/2006/main" xmlns:w14="http://schemas.microsoft.com/office/word/2010/wordml" xmlns:w15="http://schemas.microsoft.com/office/word/2012/wordml" xmlns:w16se="http://schemas.microsoft.com/office/word/2015/wordml/symex" xmlns:wpg="http://schemas.microsoft.com/office/word/2010/wordprocessingGroup" xmlns:wpi="http://schemas.microsoft.com/office/word/2010/wordprocessingInk" xmlns:wne="http://schemas.microsoft.com/office/word/2006/wordml" xmlns:wps="http://schemas.microsoft.com/office/word/2010/wordprocessingShape" mc:Ignorable="w14 w15 w16se wp14">
+<w:hdr xmlns:wpc="http://schemas.microsoft.com/office/word/2010/wordprocessingCanvas" xmlns:cx="http://schemas.microsoft.com/office/drawing/2014/chartex" xmlns:cx1="http://schemas.microsoft.com/office/drawing/2015/9/8/chartex" xmlns:mc="http://schemas.openxmlformats.org/markup-compatibility/2006" xmlns:o="urn:schemas-microsoft-com:office:office" xmlns:r="http://schemas.openxmlformats.org/officeDocument/2006/relationships" xmlns:m="http://schemas.openxmlformats.org/officeDocument/2006/math" xmlns:v="urn:schemas-microsoft-com:vml" xmlns:wp14="http://schemas.microsoft.com/office/word/2010/wordprocessingDrawing" xmlns:wp="http://schemas.openxmlformats.org/drawingml/2006/wordprocessingDrawing" xmlns:w10="urn:schemas-microsoft-com:office:word" xmlns:w="http://schemas.openxmlformats.org/wordprocessingml/2006/main" xmlns:w14="http://schemas.microsoft.com/office/word/2010/wordml" xmlns:w15="http://schemas.microsoft.com/office/word/2012/wordml" xmlns:w16se="http://schemas.microsoft.com/office/word/2015/wordml/symex" xmlns:wpg="http://schemas.microsoft.com/office/word/2010/wordprocessingGroup" xmlns:wpi="http://schemas.microsoft.com/office/word/2010/wordprocessingInk" xmlns:wne="http://schemas.microsoft.com/office/word/2006/wordml" xmlns:wps="http://schemas.microsoft.com/office/word/2010/wordprocessingShape" mc:Ignorable="w14 w15 w16se wp14">
   <w:p>
     <w:pPr>
       <w:pStyle w:val="Corpodetexto"/>
@@ -7234,7 +8526,7 @@
             </wp:anchor>
           </w:drawing>
         </mc:Choice>
-        <mc:Fallback xmlns:mv="urn:schemas-microsoft-com:mac:vml" xmlns:mo="http://schemas.microsoft.com/office/mac/office/2008/main">
+        <mc:Fallback xmlns:mo="http://schemas.microsoft.com/office/mac/office/2008/main" xmlns:mv="urn:schemas-microsoft-com:mac:vml">
           <w:pict>
             <v:group w14:anchorId="393C8AB8" id="Group_x0020_17" o:spid="_x0000_s1026" style="position:absolute;margin-left:90pt;margin-top:45.7pt;width:432.1pt;height:.5pt;z-index:-252365824;mso-position-horizontal-relative:page;mso-position-vertical-relative:page" coordorigin="1800,914" coordsize="8642,10" o:gfxdata="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">
               <v:line id="Line_x0020_20" o:spid="_x0000_s1027" style="position:absolute;visibility:visible;mso-wrap-style:square" from="1800,919" to="6121,919" o:connectortype="straight" o:gfxdata="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" strokeweight=".48pt"/>
@@ -7341,13 +8633,13 @@
             </wp:anchor>
           </w:drawing>
         </mc:Choice>
-        <mc:Fallback xmlns:mv="urn:schemas-microsoft-com:mac:vml" xmlns:mo="http://schemas.microsoft.com/office/mac/office/2008/main">
+        <mc:Fallback>
           <w:pict>
-            <v:shapetype w14:anchorId="153A3FAE" id="_x0000_t202" coordsize="21600,21600" o:spt="202" path="m0,0l0,21600,21600,21600,21600,0xe">
+            <v:shapetype w14:anchorId="153A3FAE" id="_x0000_t202" coordsize="21600,21600" o:spt="202" path="m,l,21600r21600,l21600,xe">
               <v:stroke joinstyle="miter"/>
               <v:path gradientshapeok="t" o:connecttype="rect"/>
             </v:shapetype>
-            <v:shape id="Text_x0020_Box_x0020_16" o:spid="_x0000_s1030" type="#_x0000_t202" style="position:absolute;margin-left:94.4pt;margin-top:45.25pt;width:104.45pt;height:11.8pt;z-index:-252364800;visibility:visible;mso-wrap-style:square;mso-width-percent:0;mso-height-percent:0;mso-wrap-distance-left:9pt;mso-wrap-distance-top:0;mso-wrap-distance-right:9pt;mso-wrap-distance-bottom:0;mso-position-horizontal:absolute;mso-position-horizontal-relative:page;mso-position-vertical:absolute;mso-position-vertical-relative:page;mso-width-percent:0;mso-height-percent:0;mso-width-relative:page;mso-height-relative:page;v-text-anchor:top" o:gfxdata="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" filled="f" stroked="f">
+            <v:shape id="Text Box 16" o:spid="_x0000_s1030" type="#_x0000_t202" style="position:absolute;margin-left:94.4pt;margin-top:45.25pt;width:104.45pt;height:11.8pt;z-index:-252364800;visibility:visible;mso-wrap-style:square;mso-width-percent:0;mso-height-percent:0;mso-wrap-distance-left:9pt;mso-wrap-distance-top:0;mso-wrap-distance-right:9pt;mso-wrap-distance-bottom:0;mso-position-horizontal:absolute;mso-position-horizontal-relative:page;mso-position-vertical:absolute;mso-position-vertical-relative:page;mso-width-percent:0;mso-height-percent:0;mso-width-relative:page;mso-height-relative:page;v-text-anchor:top" o:gfxdata="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" filled="f" stroked="f">
               <v:textbox inset="0,0,0,0">
                 <w:txbxContent>
                   <w:p>
@@ -7448,25 +8740,7 @@
                             <w:rPr>
                               <w:sz w:val="16"/>
                             </w:rPr>
-                            <w:t>2</w:t>
-                          </w:r>
-                          <w:r>
-                            <w:rPr>
-                              <w:sz w:val="16"/>
-                            </w:rPr>
-                            <w:t>4</w:t>
-                          </w:r>
-                          <w:r>
-                            <w:rPr>
-                              <w:sz w:val="16"/>
-                            </w:rPr>
-                            <w:t>/</w:t>
-                          </w:r>
-                          <w:r>
-                            <w:rPr>
-                              <w:sz w:val="16"/>
-                            </w:rPr>
-                            <w:t>07/2019</w:t>
+                            <w:t>24/07/2019</w:t>
                           </w:r>
                         </w:p>
                       </w:txbxContent>
@@ -7486,9 +8760,9 @@
             </wp:anchor>
           </w:drawing>
         </mc:Choice>
-        <mc:Fallback xmlns:mv="urn:schemas-microsoft-com:mac:vml" xmlns:mo="http://schemas.microsoft.com/office/mac/office/2008/main">
+        <mc:Fallback>
           <w:pict>
-            <v:shape w14:anchorId="76A9B4EC" id="Text_x0020_Box_x0020_15" o:spid="_x0000_s1031" type="#_x0000_t202" style="position:absolute;margin-left:467.7pt;margin-top:45.25pt;width:50.1pt;height:11.8pt;z-index:-252363776;visibility:visible;mso-wrap-style:square;mso-width-percent:0;mso-height-percent:0;mso-wrap-distance-left:9pt;mso-wrap-distance-top:0;mso-wrap-distance-right:9pt;mso-wrap-distance-bottom:0;mso-position-horizontal:absolute;mso-position-horizontal-relative:page;mso-position-vertical:absolute;mso-position-vertical-relative:page;mso-width-percent:0;mso-height-percent:0;mso-width-relative:page;mso-height-relative:page;v-text-anchor:top" o:gfxdata="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" filled="f" stroked="f">
+            <v:shape w14:anchorId="76A9B4EC" id="Text Box 15" o:spid="_x0000_s1031" type="#_x0000_t202" style="position:absolute;margin-left:467.7pt;margin-top:45.25pt;width:50.1pt;height:11.8pt;z-index:-252363776;visibility:visible;mso-wrap-style:square;mso-width-percent:0;mso-height-percent:0;mso-wrap-distance-left:9pt;mso-wrap-distance-top:0;mso-wrap-distance-right:9pt;mso-wrap-distance-bottom:0;mso-position-horizontal:absolute;mso-position-horizontal-relative:page;mso-position-vertical:absolute;mso-position-vertical-relative:page;mso-width-percent:0;mso-height-percent:0;mso-width-relative:page;mso-height-relative:page;v-text-anchor:top" o:gfxdata="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" filled="f" stroked="f">
               <v:textbox inset="0,0,0,0">
                 <w:txbxContent>
                   <w:p>
@@ -7503,25 +8777,7 @@
                       <w:rPr>
                         <w:sz w:val="16"/>
                       </w:rPr>
-                      <w:t>2</w:t>
-                    </w:r>
-                    <w:r>
-                      <w:rPr>
-                        <w:sz w:val="16"/>
-                      </w:rPr>
-                      <w:t>4</w:t>
-                    </w:r>
-                    <w:r>
-                      <w:rPr>
-                        <w:sz w:val="16"/>
-                      </w:rPr>
-                      <w:t>/</w:t>
-                    </w:r>
-                    <w:r>
-                      <w:rPr>
-                        <w:sz w:val="16"/>
-                      </w:rPr>
-                      <w:t>07/2019</w:t>
+                      <w:t>24/07/2019</w:t>
                     </w:r>
                   </w:p>
                 </w:txbxContent>
@@ -7537,7 +8793,7 @@
 </file>
 
 <file path=word/header3.xml><?xml version="1.0" encoding="utf-8"?>
-<w:hdr xmlns:wpc="http://schemas.microsoft.com/office/word/2010/wordprocessingCanvas" xmlns:cx="http://schemas.microsoft.com/office/drawing/2014/chartex" xmlns:mc="http://schemas.openxmlformats.org/markup-compatibility/2006" xmlns:o="urn:schemas-microsoft-com:office:office" xmlns:r="http://schemas.openxmlformats.org/officeDocument/2006/relationships" xmlns:m="http://schemas.openxmlformats.org/officeDocument/2006/math" xmlns:v="urn:schemas-microsoft-com:vml" xmlns:wp14="http://schemas.microsoft.com/office/word/2010/wordprocessingDrawing" xmlns:wp="http://schemas.openxmlformats.org/drawingml/2006/wordprocessingDrawing" xmlns:w10="urn:schemas-microsoft-com:office:word" xmlns:w="http://schemas.openxmlformats.org/wordprocessingml/2006/main" xmlns:w14="http://schemas.microsoft.com/office/word/2010/wordml" xmlns:w15="http://schemas.microsoft.com/office/word/2012/wordml" xmlns:w16se="http://schemas.microsoft.com/office/word/2015/wordml/symex" xmlns:wpg="http://schemas.microsoft.com/office/word/2010/wordprocessingGroup" xmlns:wpi="http://schemas.microsoft.com/office/word/2010/wordprocessingInk" xmlns:wne="http://schemas.microsoft.com/office/word/2006/wordml" xmlns:wps="http://schemas.microsoft.com/office/word/2010/wordprocessingShape" mc:Ignorable="w14 w15 w16se wp14">
+<w:hdr xmlns:wpc="http://schemas.microsoft.com/office/word/2010/wordprocessingCanvas" xmlns:cx="http://schemas.microsoft.com/office/drawing/2014/chartex" xmlns:cx1="http://schemas.microsoft.com/office/drawing/2015/9/8/chartex" xmlns:mc="http://schemas.openxmlformats.org/markup-compatibility/2006" xmlns:o="urn:schemas-microsoft-com:office:office" xmlns:r="http://schemas.openxmlformats.org/officeDocument/2006/relationships" xmlns:m="http://schemas.openxmlformats.org/officeDocument/2006/math" xmlns:v="urn:schemas-microsoft-com:vml" xmlns:wp14="http://schemas.microsoft.com/office/word/2010/wordprocessingDrawing" xmlns:wp="http://schemas.openxmlformats.org/drawingml/2006/wordprocessingDrawing" xmlns:w10="urn:schemas-microsoft-com:office:word" xmlns:w="http://schemas.openxmlformats.org/wordprocessingml/2006/main" xmlns:w14="http://schemas.microsoft.com/office/word/2010/wordml" xmlns:w15="http://schemas.microsoft.com/office/word/2012/wordml" xmlns:w16se="http://schemas.microsoft.com/office/word/2015/wordml/symex" xmlns:wpg="http://schemas.microsoft.com/office/word/2010/wordprocessingGroup" xmlns:wpi="http://schemas.microsoft.com/office/word/2010/wordprocessingInk" xmlns:wne="http://schemas.microsoft.com/office/word/2006/wordml" xmlns:wps="http://schemas.microsoft.com/office/word/2010/wordprocessingShape" mc:Ignorable="w14 w15 w16se wp14">
   <w:p>
     <w:pPr>
       <w:pStyle w:val="Corpodetexto"/>
@@ -7694,7 +8950,7 @@
             </wp:anchor>
           </w:drawing>
         </mc:Choice>
-        <mc:Fallback xmlns:mv="urn:schemas-microsoft-com:mac:vml" xmlns:mo="http://schemas.microsoft.com/office/mac/office/2008/main">
+        <mc:Fallback xmlns:mo="http://schemas.microsoft.com/office/mac/office/2008/main" xmlns:mv="urn:schemas-microsoft-com:mac:vml">
           <w:pict>
             <v:group w14:anchorId="42D8B6BB" id="Group_x0020_11" o:spid="_x0000_s1026" style="position:absolute;margin-left:90pt;margin-top:45.7pt;width:432.1pt;height:.5pt;z-index:-252362752;mso-position-horizontal-relative:page;mso-position-vertical-relative:page" coordorigin="1800,914" coordsize="8642,10" o:gfxdata="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">
               <v:line id="Line_x0020_14" o:spid="_x0000_s1027" style="position:absolute;visibility:visible;mso-wrap-style:square" from="1800,919" to="6121,919" o:connectortype="straight" o:gfxdata="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" strokeweight=".48pt"/>
@@ -7801,13 +9057,13 @@
             </wp:anchor>
           </w:drawing>
         </mc:Choice>
-        <mc:Fallback xmlns:mv="urn:schemas-microsoft-com:mac:vml" xmlns:mo="http://schemas.microsoft.com/office/mac/office/2008/main">
+        <mc:Fallback>
           <w:pict>
-            <v:shapetype w14:anchorId="6AE3C3A9" id="_x0000_t202" coordsize="21600,21600" o:spt="202" path="m0,0l0,21600,21600,21600,21600,0xe">
+            <v:shapetype w14:anchorId="6AE3C3A9" id="_x0000_t202" coordsize="21600,21600" o:spt="202" path="m,l,21600r21600,l21600,xe">
               <v:stroke joinstyle="miter"/>
               <v:path gradientshapeok="t" o:connecttype="rect"/>
             </v:shapetype>
-            <v:shape id="Text_x0020_Box_x0020_10" o:spid="_x0000_s1032" type="#_x0000_t202" style="position:absolute;margin-left:94.4pt;margin-top:45.25pt;width:104.45pt;height:11.8pt;z-index:-252361728;visibility:visible;mso-wrap-style:square;mso-width-percent:0;mso-height-percent:0;mso-wrap-distance-left:9pt;mso-wrap-distance-top:0;mso-wrap-distance-right:9pt;mso-wrap-distance-bottom:0;mso-position-horizontal:absolute;mso-position-horizontal-relative:page;mso-position-vertical:absolute;mso-position-vertical-relative:page;mso-width-percent:0;mso-height-percent:0;mso-width-relative:page;mso-height-relative:page;v-text-anchor:top" o:gfxdata="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" filled="f" stroked="f">
+            <v:shape id="Text Box 10" o:spid="_x0000_s1032" type="#_x0000_t202" style="position:absolute;margin-left:94.4pt;margin-top:45.25pt;width:104.45pt;height:11.8pt;z-index:-252361728;visibility:visible;mso-wrap-style:square;mso-width-percent:0;mso-height-percent:0;mso-wrap-distance-left:9pt;mso-wrap-distance-top:0;mso-wrap-distance-right:9pt;mso-wrap-distance-bottom:0;mso-position-horizontal:absolute;mso-position-horizontal-relative:page;mso-position-vertical:absolute;mso-position-vertical-relative:page;mso-width-percent:0;mso-height-percent:0;mso-width-relative:page;mso-height-relative:page;v-text-anchor:top" o:gfxdata="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" filled="f" stroked="f">
               <v:textbox inset="0,0,0,0">
                 <w:txbxContent>
                   <w:p>
@@ -7928,9 +9184,9 @@
             </wp:anchor>
           </w:drawing>
         </mc:Choice>
-        <mc:Fallback xmlns:mv="urn:schemas-microsoft-com:mac:vml" xmlns:mo="http://schemas.microsoft.com/office/mac/office/2008/main">
+        <mc:Fallback>
           <w:pict>
-            <v:shape w14:anchorId="3ED60A74" id="Text_x0020_Box_x0020_9" o:spid="_x0000_s1033" type="#_x0000_t202" style="position:absolute;margin-left:467.7pt;margin-top:45.25pt;width:50.1pt;height:11.8pt;z-index:-252360704;visibility:visible;mso-wrap-style:square;mso-width-percent:0;mso-height-percent:0;mso-wrap-distance-left:9pt;mso-wrap-distance-top:0;mso-wrap-distance-right:9pt;mso-wrap-distance-bottom:0;mso-position-horizontal:absolute;mso-position-horizontal-relative:page;mso-position-vertical:absolute;mso-position-vertical-relative:page;mso-width-percent:0;mso-height-percent:0;mso-width-relative:page;mso-height-relative:page;v-text-anchor:top" o:gfxdata="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" filled="f" stroked="f">
+            <v:shape w14:anchorId="3ED60A74" id="Text Box 9" o:spid="_x0000_s1033" type="#_x0000_t202" style="position:absolute;margin-left:467.7pt;margin-top:45.25pt;width:50.1pt;height:11.8pt;z-index:-252360704;visibility:visible;mso-wrap-style:square;mso-width-percent:0;mso-height-percent:0;mso-wrap-distance-left:9pt;mso-wrap-distance-top:0;mso-wrap-distance-right:9pt;mso-wrap-distance-bottom:0;mso-position-horizontal:absolute;mso-position-horizontal-relative:page;mso-position-vertical:absolute;mso-position-vertical-relative:page;mso-width-percent:0;mso-height-percent:0;mso-width-relative:page;mso-height-relative:page;v-text-anchor:top" o:gfxdata="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" filled="f" stroked="f">
               <v:textbox inset="0,0,0,0">
                 <w:txbxContent>
                   <w:p>
@@ -7961,7 +9217,7 @@
 </file>
 
 <file path=word/header4.xml><?xml version="1.0" encoding="utf-8"?>
-<w:hdr xmlns:wpc="http://schemas.microsoft.com/office/word/2010/wordprocessingCanvas" xmlns:cx="http://schemas.microsoft.com/office/drawing/2014/chartex" xmlns:mc="http://schemas.openxmlformats.org/markup-compatibility/2006" xmlns:o="urn:schemas-microsoft-com:office:office" xmlns:r="http://schemas.openxmlformats.org/officeDocument/2006/relationships" xmlns:m="http://schemas.openxmlformats.org/officeDocument/2006/math" xmlns:v="urn:schemas-microsoft-com:vml" xmlns:wp14="http://schemas.microsoft.com/office/word/2010/wordprocessingDrawing" xmlns:wp="http://schemas.openxmlformats.org/drawingml/2006/wordprocessingDrawing" xmlns:w10="urn:schemas-microsoft-com:office:word" xmlns:w="http://schemas.openxmlformats.org/wordprocessingml/2006/main" xmlns:w14="http://schemas.microsoft.com/office/word/2010/wordml" xmlns:w15="http://schemas.microsoft.com/office/word/2012/wordml" xmlns:w16se="http://schemas.microsoft.com/office/word/2015/wordml/symex" xmlns:wpg="http://schemas.microsoft.com/office/word/2010/wordprocessingGroup" xmlns:wpi="http://schemas.microsoft.com/office/word/2010/wordprocessingInk" xmlns:wne="http://schemas.microsoft.com/office/word/2006/wordml" xmlns:wps="http://schemas.microsoft.com/office/word/2010/wordprocessingShape" mc:Ignorable="w14 w15 w16se wp14">
+<w:hdr xmlns:wpc="http://schemas.microsoft.com/office/word/2010/wordprocessingCanvas" xmlns:cx="http://schemas.microsoft.com/office/drawing/2014/chartex" xmlns:cx1="http://schemas.microsoft.com/office/drawing/2015/9/8/chartex" xmlns:mc="http://schemas.openxmlformats.org/markup-compatibility/2006" xmlns:o="urn:schemas-microsoft-com:office:office" xmlns:r="http://schemas.openxmlformats.org/officeDocument/2006/relationships" xmlns:m="http://schemas.openxmlformats.org/officeDocument/2006/math" xmlns:v="urn:schemas-microsoft-com:vml" xmlns:wp14="http://schemas.microsoft.com/office/word/2010/wordprocessingDrawing" xmlns:wp="http://schemas.openxmlformats.org/drawingml/2006/wordprocessingDrawing" xmlns:w10="urn:schemas-microsoft-com:office:word" xmlns:w="http://schemas.openxmlformats.org/wordprocessingml/2006/main" xmlns:w14="http://schemas.microsoft.com/office/word/2010/wordml" xmlns:w15="http://schemas.microsoft.com/office/word/2012/wordml" xmlns:w16se="http://schemas.microsoft.com/office/word/2015/wordml/symex" xmlns:wpg="http://schemas.microsoft.com/office/word/2010/wordprocessingGroup" xmlns:wpi="http://schemas.microsoft.com/office/word/2010/wordprocessingInk" xmlns:wne="http://schemas.microsoft.com/office/word/2006/wordml" xmlns:wps="http://schemas.microsoft.com/office/word/2010/wordprocessingShape" mc:Ignorable="w14 w15 w16se wp14">
   <w:p>
     <w:pPr>
       <w:pStyle w:val="Corpodetexto"/>
@@ -8118,7 +9374,7 @@
             </wp:anchor>
           </w:drawing>
         </mc:Choice>
-        <mc:Fallback xmlns:mv="urn:schemas-microsoft-com:mac:vml" xmlns:mo="http://schemas.microsoft.com/office/mac/office/2008/main">
+        <mc:Fallback xmlns:mo="http://schemas.microsoft.com/office/mac/office/2008/main" xmlns:mv="urn:schemas-microsoft-com:mac:vml">
           <w:pict>
             <v:group w14:anchorId="7D7BB678" id="Group_x0020_5" o:spid="_x0000_s1026" style="position:absolute;margin-left:90pt;margin-top:45.7pt;width:432.1pt;height:.5pt;z-index:-252359680;mso-position-horizontal-relative:page;mso-position-vertical-relative:page" coordorigin="1800,914" coordsize="8642,10" o:gfxdata="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">
               <v:line id="Line_x0020_8" o:spid="_x0000_s1027" style="position:absolute;visibility:visible;mso-wrap-style:square" from="1800,919" to="6121,919" o:connectortype="straight" o:gfxdata="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" strokeweight=".48pt"/>
@@ -8198,7 +9454,7 @@
             </wp:anchor>
           </w:drawing>
         </mc:Choice>
-        <mc:Fallback xmlns:mv="urn:schemas-microsoft-com:mac:vml" xmlns:mo="http://schemas.microsoft.com/office/mac/office/2008/main">
+        <mc:Fallback xmlns:mo="http://schemas.microsoft.com/office/mac/office/2008/main" xmlns:mv="urn:schemas-microsoft-com:mac:vml">
           <w:pict>
             <v:line w14:anchorId="3182681E" id="Line_x0020_4" o:spid="_x0000_s1026" style="position:absolute;z-index:-252358656;visibility:visible;mso-wrap-style:square;mso-width-percent:0;mso-height-percent:0;mso-wrap-distance-left:9pt;mso-wrap-distance-top:0;mso-wrap-distance-right:9pt;mso-wrap-distance-bottom:0;mso-position-horizontal:absolute;mso-position-horizontal-relative:page;mso-position-vertical:absolute;mso-position-vertical-relative:page;mso-width-percent:0;mso-height-percent:0;mso-width-relative:page;mso-height-relative:page" from="88.55pt,93.6pt" to="523.5pt,93.6pt" o:gfxdata="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" strokecolor="#1f487c" strokeweight="2.16pt">
               <w10:wrap anchorx="page" anchory="page"/>
@@ -8302,7 +9558,7 @@
             </wp:anchor>
           </w:drawing>
         </mc:Choice>
-        <mc:Fallback xmlns:mv="urn:schemas-microsoft-com:mac:vml" xmlns:mo="http://schemas.microsoft.com/office/mac/office/2008/main">
+        <mc:Fallback xmlns:mo="http://schemas.microsoft.com/office/mac/office/2008/main" xmlns:mv="urn:schemas-microsoft-com:mac:vml">
           <w:pict>
             <v:shapetype w14:anchorId="7F690561" id="_x0000_t202" coordsize="21600,21600" o:spt="202" path="m0,0l0,21600,21600,21600,21600,0xe">
               <v:stroke joinstyle="miter"/>
@@ -8409,13 +9665,7 @@
                             <w:rPr>
                               <w:sz w:val="16"/>
                             </w:rPr>
-                            <w:t>2</w:t>
-                          </w:r>
-                          <w:r>
-                            <w:rPr>
-                              <w:sz w:val="16"/>
-                            </w:rPr>
-                            <w:t>4/07/2019</w:t>
+                            <w:t>24/07/2019</w:t>
                           </w:r>
                         </w:p>
                       </w:txbxContent>
@@ -8435,7 +9685,7 @@
             </wp:anchor>
           </w:drawing>
         </mc:Choice>
-        <mc:Fallback xmlns:mv="urn:schemas-microsoft-com:mac:vml" xmlns:mo="http://schemas.microsoft.com/office/mac/office/2008/main">
+        <mc:Fallback xmlns:mo="http://schemas.microsoft.com/office/mac/office/2008/main" xmlns:mv="urn:schemas-microsoft-com:mac:vml">
           <w:pict>
             <v:shape w14:anchorId="7B005BB6" id="Text_x0020_Box_x0020_2" o:spid="_x0000_s1035" type="#_x0000_t202" style="position:absolute;margin-left:467.7pt;margin-top:45.25pt;width:50.1pt;height:11.8pt;z-index:-252356608;visibility:visible;mso-wrap-style:square;mso-width-percent:0;mso-height-percent:0;mso-wrap-distance-left:9pt;mso-wrap-distance-top:0;mso-wrap-distance-right:9pt;mso-wrap-distance-bottom:0;mso-position-horizontal:absolute;mso-position-horizontal-relative:page;mso-position-vertical:absolute;mso-position-vertical-relative:page;mso-width-percent:0;mso-height-percent:0;mso-width-relative:page;mso-height-relative:page;v-text-anchor:top" o:gfxdata="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" filled="f" stroked="f">
               <v:textbox inset="0,0,0,0">
@@ -8584,7 +9834,7 @@
             </wp:anchor>
           </w:drawing>
         </mc:Choice>
-        <mc:Fallback xmlns:mv="urn:schemas-microsoft-com:mac:vml" xmlns:mo="http://schemas.microsoft.com/office/mac/office/2008/main">
+        <mc:Fallback xmlns:mo="http://schemas.microsoft.com/office/mac/office/2008/main" xmlns:mv="urn:schemas-microsoft-com:mac:vml">
           <w:pict>
             <v:shape w14:anchorId="57CB5086" id="Text_x0020_Box_x0020_1" o:spid="_x0000_s1036" type="#_x0000_t202" style="position:absolute;margin-left:89pt;margin-top:71.15pt;width:118.2pt;height:21.4pt;z-index:-252355584;visibility:visible;mso-wrap-style:square;mso-width-percent:0;mso-height-percent:0;mso-wrap-distance-left:9pt;mso-wrap-distance-top:0;mso-wrap-distance-right:9pt;mso-wrap-distance-bottom:0;mso-position-horizontal:absolute;mso-position-horizontal-relative:page;mso-position-vertical:absolute;mso-position-vertical-relative:page;mso-width-percent:0;mso-height-percent:0;mso-width-relative:page;mso-height-relative:page;v-text-anchor:top" o:gfxdata="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" filled="f" stroked="f">
               <v:textbox inset="0,0,0,0">
@@ -8637,7 +9887,7 @@
 </file>
 
 <file path=word/numbering.xml><?xml version="1.0" encoding="utf-8"?>
-<w:numbering xmlns:wpc="http://schemas.microsoft.com/office/word/2010/wordprocessingCanvas" xmlns:cx="http://schemas.microsoft.com/office/drawing/2014/chartex" xmlns:mc="http://schemas.openxmlformats.org/markup-compatibility/2006" xmlns:o="urn:schemas-microsoft-com:office:office" xmlns:r="http://schemas.openxmlformats.org/officeDocument/2006/relationships" xmlns:m="http://schemas.openxmlformats.org/officeDocument/2006/math" xmlns:v="urn:schemas-microsoft-com:vml" xmlns:wp14="http://schemas.microsoft.com/office/word/2010/wordprocessingDrawing" xmlns:wp="http://schemas.openxmlformats.org/drawingml/2006/wordprocessingDrawing" xmlns:w10="urn:schemas-microsoft-com:office:word" xmlns:w="http://schemas.openxmlformats.org/wordprocessingml/2006/main" xmlns:w14="http://schemas.microsoft.com/office/word/2010/wordml" xmlns:w15="http://schemas.microsoft.com/office/word/2012/wordml" xmlns:w16se="http://schemas.microsoft.com/office/word/2015/wordml/symex" xmlns:wpg="http://schemas.microsoft.com/office/word/2010/wordprocessingGroup" xmlns:wpi="http://schemas.microsoft.com/office/word/2010/wordprocessingInk" xmlns:wne="http://schemas.microsoft.com/office/word/2006/wordml" xmlns:wps="http://schemas.microsoft.com/office/word/2010/wordprocessingShape" mc:Ignorable="w14 w15 w16se wp14">
+<w:numbering xmlns:wpc="http://schemas.microsoft.com/office/word/2010/wordprocessingCanvas" xmlns:cx="http://schemas.microsoft.com/office/drawing/2014/chartex" xmlns:cx1="http://schemas.microsoft.com/office/drawing/2015/9/8/chartex" xmlns:mc="http://schemas.openxmlformats.org/markup-compatibility/2006" xmlns:o="urn:schemas-microsoft-com:office:office" xmlns:r="http://schemas.openxmlformats.org/officeDocument/2006/relationships" xmlns:m="http://schemas.openxmlformats.org/officeDocument/2006/math" xmlns:v="urn:schemas-microsoft-com:vml" xmlns:wp14="http://schemas.microsoft.com/office/word/2010/wordprocessingDrawing" xmlns:wp="http://schemas.openxmlformats.org/drawingml/2006/wordprocessingDrawing" xmlns:w10="urn:schemas-microsoft-com:office:word" xmlns:w="http://schemas.openxmlformats.org/wordprocessingml/2006/main" xmlns:w14="http://schemas.microsoft.com/office/word/2010/wordml" xmlns:w15="http://schemas.microsoft.com/office/word/2012/wordml" xmlns:w16se="http://schemas.microsoft.com/office/word/2015/wordml/symex" xmlns:wpg="http://schemas.microsoft.com/office/word/2010/wordprocessingGroup" xmlns:wpi="http://schemas.microsoft.com/office/word/2010/wordprocessingInk" xmlns:wne="http://schemas.microsoft.com/office/word/2006/wordml" xmlns:wps="http://schemas.microsoft.com/office/word/2010/wordprocessingShape" mc:Ignorable="w14 w15 w16se wp14">
   <w:abstractNum w:abstractNumId="0" w15:restartNumberingAfterBreak="0">
     <w:nsid w:val="597653F3"/>
     <w:multiLevelType w:val="multilevel"/>

</xml_diff>